<commit_message>
Updated player controller + Project documentation
</commit_message>
<xml_diff>
--- a/Project Design Documentation.docx
+++ b/Project Design Documentation.docx
@@ -642,7 +642,19 @@
         <w:pStyle w:val="NoSpacing"/>
       </w:pPr>
       <w:r>
-        <w:t>Using Object Pooling to choose Characters and to spawn animals, powerups and objects</w:t>
+        <w:t xml:space="preserve">Using Object Pooling to choose Characters and to spawn </w:t>
+      </w:r>
+      <w:r>
+        <w:t>e</w:t>
+      </w:r>
+      <w:r>
+        <w:t>nem</w:t>
+      </w:r>
+      <w:r>
+        <w:t>ies</w:t>
+      </w:r>
+      <w:r>
+        <w:t>, powerups and objects</w:t>
       </w:r>
     </w:p>
     <w:p>
@@ -677,7 +689,7 @@
       </w:pPr>
       <w:proofErr w:type="spellStart"/>
       <w:r>
-        <w:t>Animal</w:t>
+        <w:t>Enemy</w:t>
       </w:r>
       <w:r>
         <w:t>Main</w:t>
@@ -754,7 +766,10 @@
       </w:r>
       <w:proofErr w:type="spellStart"/>
       <w:r>
-        <w:t>BasicAnimal</w:t>
+        <w:t>Basic</w:t>
+      </w:r>
+      <w:r>
+        <w:t>Enemy</w:t>
       </w:r>
       <w:proofErr w:type="spellEnd"/>
       <w:r>
@@ -762,7 +777,10 @@
       </w:r>
       <w:proofErr w:type="spellStart"/>
       <w:r>
-        <w:t>AnimalMain</w:t>
+        <w:t>Enemy</w:t>
+      </w:r>
+      <w:r>
+        <w:t>Main</w:t>
       </w:r>
       <w:proofErr w:type="spellEnd"/>
       <w:r>
@@ -807,7 +825,10 @@
       </w:r>
       <w:proofErr w:type="spellStart"/>
       <w:r>
-        <w:t>AnimalMain</w:t>
+        <w:t>Enemy</w:t>
+      </w:r>
+      <w:r>
+        <w:t>Main</w:t>
       </w:r>
       <w:proofErr w:type="spellEnd"/>
       <w:r>
@@ -848,7 +869,10 @@
       </w:r>
       <w:proofErr w:type="spellStart"/>
       <w:r>
-        <w:t>AnimalMain</w:t>
+        <w:t>Enemy</w:t>
+      </w:r>
+      <w:r>
+        <w:t>Main</w:t>
       </w:r>
       <w:proofErr w:type="spellEnd"/>
       <w:r>
@@ -886,7 +910,10 @@
       </w:r>
       <w:proofErr w:type="spellStart"/>
       <w:r>
-        <w:t>AnimalMain</w:t>
+        <w:t>Enemy</w:t>
+      </w:r>
+      <w:r>
+        <w:t>Main</w:t>
       </w:r>
       <w:proofErr w:type="spellEnd"/>
       <w:r>
@@ -931,29 +958,39 @@
     <w:p>
       <w:pPr>
         <w:pStyle w:val="NoSpacing"/>
-      </w:pPr>
-      <w:r>
-        <w:tab/>
-      </w:r>
-      <w:r>
-        <w:tab/>
+        <w:ind w:left="720" w:firstLine="720"/>
+      </w:pPr>
+      <w:r>
         <w:t>Does Damage</w:t>
       </w:r>
-    </w:p>
-    <w:p>
-      <w:pPr>
-        <w:pStyle w:val="NoSpacing"/>
-        <w:ind w:left="720" w:firstLine="720"/>
-      </w:pPr>
-      <w:r>
-        <w:t>Control Health</w:t>
-      </w:r>
-    </w:p>
-    <w:p>
-      <w:pPr>
-        <w:pStyle w:val="NoSpacing"/>
-        <w:ind w:left="720" w:firstLine="720"/>
-      </w:pPr>
+      <w:r>
+        <w:t xml:space="preserve"> + Control Health</w:t>
+      </w:r>
+    </w:p>
+    <w:p>
+      <w:pPr>
+        <w:pStyle w:val="NoSpacing"/>
+      </w:pPr>
+      <w:r>
+        <w:tab/>
+      </w:r>
+      <w:proofErr w:type="spellStart"/>
+      <w:r>
+        <w:t>IPickupable</w:t>
+      </w:r>
+      <w:proofErr w:type="spellEnd"/>
+    </w:p>
+    <w:p>
+      <w:pPr>
+        <w:pStyle w:val="NoSpacing"/>
+      </w:pPr>
+      <w:r>
+        <w:tab/>
+      </w:r>
+      <w:r>
+        <w:tab/>
+        <w:t>Disable when player hits it</w:t>
+      </w:r>
     </w:p>
     <w:p>
       <w:pPr>
@@ -965,31 +1002,6 @@
       </w:r>
       <w:proofErr w:type="spellStart"/>
       <w:r>
-        <w:t>IPickupable</w:t>
-      </w:r>
-      <w:proofErr w:type="spellEnd"/>
-    </w:p>
-    <w:p>
-      <w:pPr>
-        <w:pStyle w:val="NoSpacing"/>
-      </w:pPr>
-      <w:r>
-        <w:tab/>
-      </w:r>
-      <w:r>
-        <w:tab/>
-        <w:t>Disable when player hits it</w:t>
-      </w:r>
-    </w:p>
-    <w:p>
-      <w:pPr>
-        <w:pStyle w:val="NoSpacing"/>
-      </w:pPr>
-      <w:r>
-        <w:tab/>
-      </w:r>
-      <w:proofErr w:type="spellStart"/>
-      <w:r>
         <w:t>IEndGameObserver</w:t>
       </w:r>
       <w:proofErr w:type="spellEnd"/>
@@ -1019,6 +1031,259 @@
         <w:pStyle w:val="NoSpacing"/>
       </w:pPr>
       <w:r>
+        <w:t>Lists</w:t>
+      </w:r>
+    </w:p>
+    <w:p>
+      <w:pPr>
+        <w:pStyle w:val="NoSpacing"/>
+      </w:pPr>
+      <w:r>
+        <w:tab/>
+      </w:r>
+      <w:proofErr w:type="spellStart"/>
+      <w:r>
+        <w:t>Character</w:t>
+      </w:r>
+      <w:r>
+        <w:t>List</w:t>
+      </w:r>
+      <w:proofErr w:type="spellEnd"/>
+    </w:p>
+    <w:p>
+      <w:pPr>
+        <w:pStyle w:val="NoSpacing"/>
+      </w:pPr>
+      <w:r>
+        <w:tab/>
+      </w:r>
+      <w:proofErr w:type="spellStart"/>
+      <w:r>
+        <w:t>Powerup</w:t>
+      </w:r>
+      <w:r>
+        <w:t>List</w:t>
+      </w:r>
+      <w:proofErr w:type="spellEnd"/>
+    </w:p>
+    <w:p>
+      <w:pPr>
+        <w:pStyle w:val="NoSpacing"/>
+      </w:pPr>
+      <w:r>
+        <w:tab/>
+      </w:r>
+      <w:proofErr w:type="spellStart"/>
+      <w:r>
+        <w:t>LevelList</w:t>
+      </w:r>
+      <w:proofErr w:type="spellEnd"/>
+    </w:p>
+    <w:p>
+      <w:pPr>
+        <w:pStyle w:val="NoSpacing"/>
+      </w:pPr>
+      <w:r>
+        <w:tab/>
+      </w:r>
+      <w:r>
+        <w:tab/>
+      </w:r>
+      <w:proofErr w:type="spellStart"/>
+      <w:r>
+        <w:t>LevelSelectList</w:t>
+      </w:r>
+      <w:proofErr w:type="spellEnd"/>
+    </w:p>
+    <w:p>
+      <w:pPr>
+        <w:pStyle w:val="NoSpacing"/>
+      </w:pPr>
+      <w:r>
+        <w:tab/>
+      </w:r>
+      <w:r>
+        <w:tab/>
+      </w:r>
+      <w:proofErr w:type="spellStart"/>
+      <w:r>
+        <w:t>BackgroundList</w:t>
+      </w:r>
+      <w:proofErr w:type="spellEnd"/>
+    </w:p>
+    <w:p>
+      <w:pPr>
+        <w:pStyle w:val="NoSpacing"/>
+      </w:pPr>
+      <w:r>
+        <w:tab/>
+      </w:r>
+      <w:r>
+        <w:tab/>
+      </w:r>
+      <w:proofErr w:type="spellStart"/>
+      <w:r>
+        <w:t>GroundList</w:t>
+      </w:r>
+      <w:proofErr w:type="spellEnd"/>
+    </w:p>
+    <w:p>
+      <w:pPr>
+        <w:pStyle w:val="NoSpacing"/>
+      </w:pPr>
+      <w:r>
+        <w:tab/>
+      </w:r>
+      <w:proofErr w:type="spellStart"/>
+      <w:r>
+        <w:t>CityList</w:t>
+      </w:r>
+      <w:proofErr w:type="spellEnd"/>
+    </w:p>
+    <w:p>
+      <w:pPr>
+        <w:pStyle w:val="NoSpacing"/>
+      </w:pPr>
+      <w:r>
+        <w:tab/>
+      </w:r>
+      <w:r>
+        <w:tab/>
+        <w:t>Enemies</w:t>
+      </w:r>
+    </w:p>
+    <w:p>
+      <w:pPr>
+        <w:pStyle w:val="NoSpacing"/>
+      </w:pPr>
+      <w:r>
+        <w:tab/>
+      </w:r>
+      <w:r>
+        <w:tab/>
+        <w:t>Objects</w:t>
+      </w:r>
+    </w:p>
+    <w:p>
+      <w:pPr>
+        <w:pStyle w:val="NoSpacing"/>
+      </w:pPr>
+      <w:r>
+        <w:tab/>
+      </w:r>
+      <w:r>
+        <w:tab/>
+        <w:t>Bosses</w:t>
+      </w:r>
+    </w:p>
+    <w:p>
+      <w:pPr>
+        <w:pStyle w:val="NoSpacing"/>
+      </w:pPr>
+      <w:r>
+        <w:tab/>
+      </w:r>
+      <w:proofErr w:type="spellStart"/>
+      <w:r>
+        <w:t>TownList</w:t>
+      </w:r>
+      <w:proofErr w:type="spellEnd"/>
+    </w:p>
+    <w:p>
+      <w:pPr>
+        <w:pStyle w:val="NoSpacing"/>
+      </w:pPr>
+      <w:r>
+        <w:tab/>
+      </w:r>
+      <w:r>
+        <w:tab/>
+        <w:t>Enemies</w:t>
+      </w:r>
+    </w:p>
+    <w:p>
+      <w:pPr>
+        <w:pStyle w:val="NoSpacing"/>
+      </w:pPr>
+      <w:r>
+        <w:tab/>
+      </w:r>
+      <w:r>
+        <w:tab/>
+        <w:t>Objects</w:t>
+      </w:r>
+    </w:p>
+    <w:p>
+      <w:pPr>
+        <w:pStyle w:val="NoSpacing"/>
+      </w:pPr>
+      <w:r>
+        <w:tab/>
+      </w:r>
+      <w:r>
+        <w:tab/>
+        <w:t>Bosses</w:t>
+      </w:r>
+    </w:p>
+    <w:p>
+      <w:pPr>
+        <w:pStyle w:val="NoSpacing"/>
+      </w:pPr>
+      <w:r>
+        <w:tab/>
+      </w:r>
+      <w:proofErr w:type="spellStart"/>
+      <w:r>
+        <w:t>NatureList</w:t>
+      </w:r>
+      <w:proofErr w:type="spellEnd"/>
+    </w:p>
+    <w:p>
+      <w:pPr>
+        <w:pStyle w:val="NoSpacing"/>
+      </w:pPr>
+      <w:r>
+        <w:tab/>
+      </w:r>
+      <w:r>
+        <w:tab/>
+        <w:t>Enemies</w:t>
+      </w:r>
+    </w:p>
+    <w:p>
+      <w:pPr>
+        <w:pStyle w:val="NoSpacing"/>
+      </w:pPr>
+      <w:r>
+        <w:tab/>
+      </w:r>
+      <w:r>
+        <w:tab/>
+        <w:t>Objects</w:t>
+      </w:r>
+    </w:p>
+    <w:p>
+      <w:pPr>
+        <w:pStyle w:val="NoSpacing"/>
+      </w:pPr>
+      <w:r>
+        <w:tab/>
+      </w:r>
+      <w:r>
+        <w:tab/>
+        <w:t>Bosses</w:t>
+      </w:r>
+    </w:p>
+    <w:p>
+      <w:pPr>
+        <w:pStyle w:val="NoSpacing"/>
+      </w:pPr>
+    </w:p>
+    <w:p>
+      <w:pPr>
+        <w:pStyle w:val="NoSpacing"/>
+      </w:pPr>
+      <w:r>
         <w:t>Obstacles</w:t>
       </w:r>
       <w:r>
@@ -1051,18 +1316,6 @@
       </w:r>
       <w:r>
         <w:t>Moves left, and speed changes when game progresses</w:t>
-      </w:r>
-    </w:p>
-    <w:p>
-      <w:pPr>
-        <w:pStyle w:val="NoSpacing"/>
-      </w:pPr>
-      <w:r>
-        <w:tab/>
-        <w:t>Spawns</w:t>
-      </w:r>
-      <w:r>
-        <w:tab/>
       </w:r>
     </w:p>
     <w:p>
@@ -1104,14 +1357,91 @@
       </w:r>
       <w:proofErr w:type="spellEnd"/>
       <w:r>
+        <w:t xml:space="preserve">  - </w:t>
+      </w:r>
+      <w:proofErr w:type="spellStart"/>
+      <w:r>
+        <w:t>IDamageable</w:t>
+      </w:r>
+      <w:proofErr w:type="spellEnd"/>
+      <w:r>
+        <w:t>,</w:t>
+      </w:r>
+      <w:r>
         <w:t xml:space="preserve"> </w:t>
       </w:r>
-      <w:r>
-        <w:t xml:space="preserve"> - </w:t>
-      </w:r>
-      <w:proofErr w:type="spellStart"/>
-      <w:r>
-        <w:t>IDamageable</w:t>
+      <w:proofErr w:type="spellStart"/>
+      <w:r>
+        <w:t>IEndGameObserver</w:t>
+      </w:r>
+      <w:proofErr w:type="spellEnd"/>
+    </w:p>
+    <w:p>
+      <w:pPr>
+        <w:pStyle w:val="NoSpacing"/>
+      </w:pPr>
+      <w:r>
+        <w:tab/>
+      </w:r>
+      <w:r>
+        <w:tab/>
+        <w:t>Player movement</w:t>
+      </w:r>
+    </w:p>
+    <w:p>
+      <w:pPr>
+        <w:pStyle w:val="NoSpacing"/>
+      </w:pPr>
+      <w:r>
+        <w:tab/>
+      </w:r>
+      <w:r>
+        <w:tab/>
+        <w:t xml:space="preserve">Control Powerups </w:t>
+      </w:r>
+      <w:r>
+        <w:tab/>
+      </w:r>
+      <w:r>
+        <w:tab/>
+      </w:r>
+    </w:p>
+    <w:p>
+      <w:pPr>
+        <w:pStyle w:val="NoSpacing"/>
+      </w:pPr>
+    </w:p>
+    <w:p>
+      <w:pPr>
+        <w:pStyle w:val="NoSpacing"/>
+      </w:pPr>
+      <w:r>
+        <w:t>Pickups</w:t>
+      </w:r>
+    </w:p>
+    <w:p>
+      <w:pPr>
+        <w:pStyle w:val="NoSpacing"/>
+      </w:pPr>
+      <w:r>
+        <w:tab/>
+        <w:t xml:space="preserve">Coins </w:t>
+      </w:r>
+      <w:r>
+        <w:t>–</w:t>
+      </w:r>
+      <w:r>
+        <w:t xml:space="preserve"> </w:t>
+      </w:r>
+      <w:proofErr w:type="spellStart"/>
+      <w:r>
+        <w:t>I</w:t>
+      </w:r>
+      <w:r>
+        <w:t>P</w:t>
+      </w:r>
+      <w:r>
+        <w:t>ickupable</w:t>
       </w:r>
       <w:proofErr w:type="spellEnd"/>
       <w:r>
@@ -1135,47 +1465,24 @@
       </w:r>
       <w:r>
         <w:tab/>
-        <w:t>Player movement</w:t>
-      </w:r>
-    </w:p>
-    <w:p>
-      <w:pPr>
-        <w:pStyle w:val="NoSpacing"/>
-      </w:pPr>
-      <w:r>
-        <w:tab/>
-      </w:r>
-      <w:r>
-        <w:tab/>
-        <w:t xml:space="preserve">Control Powerups </w:t>
-      </w:r>
-      <w:r>
-        <w:tab/>
-      </w:r>
-      <w:r>
-        <w:tab/>
-      </w:r>
-    </w:p>
-    <w:p>
-      <w:pPr>
-        <w:pStyle w:val="NoSpacing"/>
-      </w:pPr>
-    </w:p>
-    <w:p>
-      <w:pPr>
-        <w:pStyle w:val="NoSpacing"/>
-      </w:pPr>
-      <w:r>
-        <w:t>Pickups</w:t>
-      </w:r>
-    </w:p>
-    <w:p>
-      <w:pPr>
-        <w:pStyle w:val="NoSpacing"/>
-      </w:pPr>
-      <w:r>
-        <w:tab/>
-        <w:t xml:space="preserve">Coins </w:t>
+        <w:t xml:space="preserve">Add score to </w:t>
+      </w:r>
+      <w:r>
+        <w:t>Player</w:t>
+      </w:r>
+    </w:p>
+    <w:p>
+      <w:pPr>
+        <w:pStyle w:val="NoSpacing"/>
+        <w:ind w:firstLine="720"/>
+      </w:pPr>
+      <w:proofErr w:type="spellStart"/>
+      <w:r>
+        <w:t>PowerUp</w:t>
+      </w:r>
+      <w:proofErr w:type="spellEnd"/>
+      <w:r>
+        <w:t xml:space="preserve"> </w:t>
       </w:r>
       <w:r>
         <w:t>–</w:t>
@@ -1195,31 +1502,82 @@
       </w:r>
       <w:proofErr w:type="spellEnd"/>
       <w:r>
-        <w:t>,</w:t>
-      </w:r>
-      <w:r>
-        <w:t xml:space="preserve"> </w:t>
+        <w:t xml:space="preserve">, </w:t>
       </w:r>
       <w:proofErr w:type="spellStart"/>
       <w:r>
         <w:t>IEndGameObserver</w:t>
       </w:r>
       <w:proofErr w:type="spellEnd"/>
-    </w:p>
-    <w:p>
-      <w:pPr>
-        <w:pStyle w:val="NoSpacing"/>
-      </w:pPr>
-      <w:r>
-        <w:tab/>
-      </w:r>
-      <w:r>
-        <w:tab/>
-        <w:t xml:space="preserve">Add score to </w:t>
-      </w:r>
-      <w:r>
-        <w:t>Player</w:t>
-      </w:r>
+      <w:r>
+        <w:tab/>
+      </w:r>
+      <w:r>
+        <w:tab/>
+      </w:r>
+    </w:p>
+    <w:p>
+      <w:pPr>
+        <w:pStyle w:val="NoSpacing"/>
+      </w:pPr>
+      <w:r>
+        <w:tab/>
+      </w:r>
+      <w:r>
+        <w:tab/>
+      </w:r>
+      <w:r>
+        <w:t>Activate picked up powerup</w:t>
+      </w:r>
+    </w:p>
+    <w:p>
+      <w:pPr>
+        <w:pStyle w:val="NoSpacing"/>
+      </w:pPr>
+      <w:r>
+        <w:t>System</w:t>
+      </w:r>
+    </w:p>
+    <w:p>
+      <w:pPr>
+        <w:pStyle w:val="NoSpacing"/>
+      </w:pPr>
+      <w:r>
+        <w:tab/>
+      </w:r>
+      <w:proofErr w:type="spellStart"/>
+      <w:r>
+        <w:t>SpawnManager</w:t>
+      </w:r>
+      <w:proofErr w:type="spellEnd"/>
+    </w:p>
+    <w:p>
+      <w:pPr>
+        <w:pStyle w:val="NoSpacing"/>
+      </w:pPr>
+      <w:r>
+        <w:tab/>
+      </w:r>
+      <w:r>
+        <w:tab/>
+        <w:t>Spawn Objects + Enemies</w:t>
+      </w:r>
+    </w:p>
+    <w:p>
+      <w:pPr>
+        <w:pStyle w:val="NoSpacing"/>
+      </w:pPr>
+      <w:r>
+        <w:tab/>
+      </w:r>
+      <w:proofErr w:type="spellStart"/>
+      <w:r>
+        <w:t>Background</w:t>
+      </w:r>
+      <w:r>
+        <w:t>Repeat</w:t>
+      </w:r>
+      <w:proofErr w:type="spellEnd"/>
     </w:p>
     <w:p>
       <w:pPr>
@@ -1228,69 +1586,6 @@
       </w:pPr>
       <w:proofErr w:type="spellStart"/>
       <w:r>
-        <w:t>PowerUp</w:t>
-      </w:r>
-      <w:proofErr w:type="spellEnd"/>
-      <w:r>
-        <w:t xml:space="preserve"> </w:t>
-      </w:r>
-      <w:r>
-        <w:t>–</w:t>
-      </w:r>
-      <w:r>
-        <w:t xml:space="preserve"> </w:t>
-      </w:r>
-      <w:proofErr w:type="spellStart"/>
-      <w:r>
-        <w:t>I</w:t>
-      </w:r>
-      <w:r>
-        <w:t>P</w:t>
-      </w:r>
-      <w:r>
-        <w:t>ickupable</w:t>
-      </w:r>
-      <w:proofErr w:type="spellEnd"/>
-      <w:r>
-        <w:t xml:space="preserve">, </w:t>
-      </w:r>
-      <w:proofErr w:type="spellStart"/>
-      <w:r>
-        <w:t>IEndGameObserver</w:t>
-      </w:r>
-      <w:proofErr w:type="spellEnd"/>
-      <w:r>
-        <w:tab/>
-      </w:r>
-      <w:r>
-        <w:tab/>
-      </w:r>
-    </w:p>
-    <w:p>
-      <w:pPr>
-        <w:pStyle w:val="NoSpacing"/>
-      </w:pPr>
-      <w:r>
-        <w:tab/>
-      </w:r>
-      <w:r>
-        <w:tab/>
-      </w:r>
-      <w:r>
-        <w:t>Activate picked up powerup</w:t>
-      </w:r>
-    </w:p>
-    <w:p>
-      <w:pPr>
-        <w:pStyle w:val="NoSpacing"/>
-      </w:pPr>
-    </w:p>
-    <w:p>
-      <w:pPr>
-        <w:pStyle w:val="NoSpacing"/>
-      </w:pPr>
-      <w:proofErr w:type="spellStart"/>
-      <w:r>
         <w:t>GameManager</w:t>
       </w:r>
       <w:proofErr w:type="spellEnd"/>
@@ -1301,6 +1596,11 @@
       </w:pPr>
       <w:r>
         <w:tab/>
+      </w:r>
+      <w:r>
+        <w:tab/>
+      </w:r>
+      <w:r>
         <w:t>Control the scenes</w:t>
       </w:r>
     </w:p>
@@ -1310,6 +1610,11 @@
       </w:pPr>
       <w:r>
         <w:tab/>
+      </w:r>
+      <w:r>
+        <w:tab/>
+      </w:r>
+      <w:r>
         <w:t>Control the game states</w:t>
       </w:r>
     </w:p>
@@ -1319,13 +1624,18 @@
       </w:pPr>
       <w:r>
         <w:tab/>
+      </w:r>
+      <w:r>
+        <w:tab/>
+      </w:r>
+      <w:r>
         <w:t>Control the gameplay</w:t>
       </w:r>
     </w:p>
     <w:p>
       <w:pPr>
         <w:pStyle w:val="NoSpacing"/>
-        <w:ind w:firstLine="720"/>
+        <w:ind w:left="720" w:firstLine="720"/>
       </w:pPr>
       <w:r>
         <w:t>Control Observers</w:t>
@@ -1337,6 +1647,11 @@
       </w:pPr>
       <w:r>
         <w:tab/>
+      </w:r>
+      <w:r>
+        <w:tab/>
+      </w:r>
+      <w:r>
         <w:t>Control Time</w:t>
       </w:r>
     </w:p>
@@ -1346,6 +1661,11 @@
       </w:pPr>
       <w:r>
         <w:tab/>
+      </w:r>
+      <w:r>
+        <w:tab/>
+      </w:r>
+      <w:r>
         <w:t>Load/Saves</w:t>
       </w:r>
       <w:r>
@@ -1358,6 +1678,11 @@
       </w:pPr>
       <w:r>
         <w:tab/>
+      </w:r>
+      <w:r>
+        <w:tab/>
+      </w:r>
+      <w:r>
         <w:t xml:space="preserve">Stores the </w:t>
       </w:r>
       <w:r>
@@ -1373,6 +1698,11 @@
       </w:pPr>
       <w:r>
         <w:tab/>
+      </w:r>
+      <w:r>
+        <w:tab/>
+      </w:r>
+      <w:r>
         <w:t>Stores the Audio Levels (Master, Music + SFX volume)</w:t>
       </w:r>
       <w:r>
@@ -1384,6 +1714,21 @@
         <w:pStyle w:val="NoSpacing"/>
       </w:pPr>
       <w:r>
+        <w:tab/>
+      </w:r>
+      <w:r>
+        <w:tab/>
+      </w:r>
+      <w:r>
+        <w:t>Setup Level</w:t>
+      </w:r>
+    </w:p>
+    <w:p>
+      <w:pPr>
+        <w:pStyle w:val="NoSpacing"/>
+      </w:pPr>
+      <w:r>
+        <w:lastRenderedPageBreak/>
         <w:t>UI</w:t>
       </w:r>
     </w:p>
@@ -1597,6 +1942,75 @@
       <w:r>
         <w:t>When player dies</w:t>
       </w:r>
+    </w:p>
+    <w:p>
+      <w:pPr>
+        <w:pStyle w:val="NoSpacing"/>
+      </w:pPr>
+    </w:p>
+    <w:p>
+      <w:pPr>
+        <w:pStyle w:val="NoSpacing"/>
+        <w:numPr>
+          <w:ilvl w:val="1"/>
+          <w:numId w:val="1"/>
+        </w:numPr>
+      </w:pPr>
+      <w:r>
+        <w:rPr>
+          <w:rStyle w:val="Heading3Char"/>
+        </w:rPr>
+        <w:t>Statics</w:t>
+      </w:r>
+      <w:r>
+        <w:t>:</w:t>
+      </w:r>
+    </w:p>
+    <w:p>
+      <w:pPr>
+        <w:pStyle w:val="NoSpacing"/>
+      </w:pPr>
+      <w:r>
+        <w:t>Level Selected</w:t>
+      </w:r>
+      <w:r>
+        <w:t xml:space="preserve"> (</w:t>
+      </w:r>
+      <w:proofErr w:type="spellStart"/>
+      <w:r>
+        <w:t>GameManager</w:t>
+      </w:r>
+      <w:proofErr w:type="spellEnd"/>
+      <w:r>
+        <w:t>)</w:t>
+      </w:r>
+    </w:p>
+    <w:p>
+      <w:pPr>
+        <w:pStyle w:val="NoSpacing"/>
+      </w:pPr>
+      <w:r>
+        <w:t>Speed</w:t>
+      </w:r>
+      <w:r>
+        <w:t xml:space="preserve"> of the background movement</w:t>
+      </w:r>
+      <w:r>
+        <w:t xml:space="preserve"> (</w:t>
+      </w:r>
+      <w:proofErr w:type="spellStart"/>
+      <w:r>
+        <w:t>GameManager</w:t>
+      </w:r>
+      <w:proofErr w:type="spellEnd"/>
+      <w:r>
+        <w:t>)</w:t>
+      </w:r>
+    </w:p>
+    <w:p>
+      <w:pPr>
+        <w:pStyle w:val="NoSpacing"/>
+      </w:pPr>
     </w:p>
     <w:sectPr>
       <w:pgSz w:w="11906" w:h="16838"/>
@@ -2897,6 +3311,92 @@
   </w:abstractNum>
   <w:abstractNum w:abstractNumId="14" w15:restartNumberingAfterBreak="0">
     <w:nsid w:val="66FD5225"/>
+    <w:multiLevelType w:val="multilevel"/>
+    <w:tmpl w:val="1C09001F"/>
+    <w:lvl w:ilvl="0">
+      <w:start w:val="1"/>
+      <w:numFmt w:val="decimal"/>
+      <w:lvlText w:val="%1."/>
+      <w:lvlJc w:val="left"/>
+      <w:pPr>
+        <w:ind w:left="360" w:hanging="360"/>
+      </w:pPr>
+    </w:lvl>
+    <w:lvl w:ilvl="1">
+      <w:start w:val="1"/>
+      <w:numFmt w:val="decimal"/>
+      <w:lvlText w:val="%1.%2."/>
+      <w:lvlJc w:val="left"/>
+      <w:pPr>
+        <w:ind w:left="792" w:hanging="432"/>
+      </w:pPr>
+    </w:lvl>
+    <w:lvl w:ilvl="2">
+      <w:start w:val="1"/>
+      <w:numFmt w:val="decimal"/>
+      <w:lvlText w:val="%1.%2.%3."/>
+      <w:lvlJc w:val="left"/>
+      <w:pPr>
+        <w:ind w:left="1224" w:hanging="504"/>
+      </w:pPr>
+    </w:lvl>
+    <w:lvl w:ilvl="3">
+      <w:start w:val="1"/>
+      <w:numFmt w:val="decimal"/>
+      <w:lvlText w:val="%1.%2.%3.%4."/>
+      <w:lvlJc w:val="left"/>
+      <w:pPr>
+        <w:ind w:left="1728" w:hanging="648"/>
+      </w:pPr>
+    </w:lvl>
+    <w:lvl w:ilvl="4">
+      <w:start w:val="1"/>
+      <w:numFmt w:val="decimal"/>
+      <w:lvlText w:val="%1.%2.%3.%4.%5."/>
+      <w:lvlJc w:val="left"/>
+      <w:pPr>
+        <w:ind w:left="2232" w:hanging="792"/>
+      </w:pPr>
+    </w:lvl>
+    <w:lvl w:ilvl="5">
+      <w:start w:val="1"/>
+      <w:numFmt w:val="decimal"/>
+      <w:lvlText w:val="%1.%2.%3.%4.%5.%6."/>
+      <w:lvlJc w:val="left"/>
+      <w:pPr>
+        <w:ind w:left="2736" w:hanging="936"/>
+      </w:pPr>
+    </w:lvl>
+    <w:lvl w:ilvl="6">
+      <w:start w:val="1"/>
+      <w:numFmt w:val="decimal"/>
+      <w:lvlText w:val="%1.%2.%3.%4.%5.%6.%7."/>
+      <w:lvlJc w:val="left"/>
+      <w:pPr>
+        <w:ind w:left="3240" w:hanging="1080"/>
+      </w:pPr>
+    </w:lvl>
+    <w:lvl w:ilvl="7">
+      <w:start w:val="1"/>
+      <w:numFmt w:val="decimal"/>
+      <w:lvlText w:val="%1.%2.%3.%4.%5.%6.%7.%8."/>
+      <w:lvlJc w:val="left"/>
+      <w:pPr>
+        <w:ind w:left="3744" w:hanging="1224"/>
+      </w:pPr>
+    </w:lvl>
+    <w:lvl w:ilvl="8">
+      <w:start w:val="1"/>
+      <w:numFmt w:val="decimal"/>
+      <w:lvlText w:val="%1.%2.%3.%4.%5.%6.%7.%8.%9."/>
+      <w:lvlJc w:val="left"/>
+      <w:pPr>
+        <w:ind w:left="4320" w:hanging="1440"/>
+      </w:pPr>
+    </w:lvl>
+  </w:abstractNum>
+  <w:abstractNum w:abstractNumId="15" w15:restartNumberingAfterBreak="0">
+    <w:nsid w:val="6E760705"/>
     <w:multiLevelType w:val="multilevel"/>
     <w:tmpl w:val="1C09001F"/>
     <w:lvl w:ilvl="0">
@@ -3025,6 +3525,9 @@
   </w:num>
   <w:num w:numId="15">
     <w:abstractNumId w:val="0"/>
+  </w:num>
+  <w:num w:numId="16">
+    <w:abstractNumId w:val="15"/>
   </w:num>
 </w:numbering>
 </file>

</xml_diff>

<commit_message>
Updated BossPug Damage Per Second + Documentation
</commit_message>
<xml_diff>
--- a/Project Design Documentation.docx
+++ b/Project Design Documentation.docx
@@ -69,13 +69,30 @@
         <w:t>Junior Programmer</w:t>
       </w:r>
       <w:r>
+        <w:t xml:space="preserve">, and </w:t>
+      </w:r>
+      <w:r>
+        <w:t>some self</w:t>
+      </w:r>
+      <w:r>
+        <w:t>-made textures to match the game’s UI</w:t>
+      </w:r>
+      <w:r>
         <w:t>.</w:t>
       </w:r>
       <w:r>
-        <w:t xml:space="preserve"> The game is about a character running away from animals because animals don’t like the character much.</w:t>
-      </w:r>
-    </w:p>
-    <w:p/>
+        <w:t xml:space="preserve"> </w:t>
+      </w:r>
+      <w:r>
+        <w:t>The game’s gameplay is self-designed</w:t>
+      </w:r>
+      <w:r>
+        <w:t xml:space="preserve"> and is coded from scratch using the knowledge learned from the Unity Learn – Junior Programmer Pathway</w:t>
+      </w:r>
+      <w:r>
+        <w:t xml:space="preserve">. </w:t>
+      </w:r>
+    </w:p>
     <w:p>
       <w:pPr>
         <w:pStyle w:val="Heading2"/>
@@ -89,6 +106,11 @@
       </w:r>
     </w:p>
     <w:p>
+      <w:r>
+        <w:t>The game is about a character running away from animals because animals don’t like the character much.</w:t>
+      </w:r>
+    </w:p>
+    <w:p>
       <w:pPr>
         <w:pStyle w:val="Heading3"/>
         <w:numPr>
@@ -262,9 +284,11 @@
       <w:r>
         <w:t xml:space="preserve"> &gt; Level </w:t>
       </w:r>
+      <w:proofErr w:type="gramStart"/>
       <w:r>
         <w:t>select</w:t>
       </w:r>
+      <w:proofErr w:type="gramEnd"/>
     </w:p>
     <w:p>
       <w:pPr>
@@ -377,6 +401,7 @@
         </w:numPr>
       </w:pPr>
       <w:r>
+        <w:lastRenderedPageBreak/>
         <w:t>End Game</w:t>
       </w:r>
     </w:p>
@@ -482,7 +507,13 @@
         <w:pStyle w:val="NoSpacing"/>
       </w:pPr>
       <w:r>
-        <w:t>Level 3 - Woods:</w:t>
+        <w:t xml:space="preserve">Level 3 - </w:t>
+      </w:r>
+      <w:r>
+        <w:t>Nature</w:t>
+      </w:r>
+      <w:r>
+        <w:t>:</w:t>
       </w:r>
     </w:p>
     <w:p>
@@ -645,13 +676,7 @@
         <w:t xml:space="preserve">Using Object Pooling to choose Characters and to spawn </w:t>
       </w:r>
       <w:r>
-        <w:t>e</w:t>
-      </w:r>
-      <w:r>
-        <w:t>nem</w:t>
-      </w:r>
-      <w:r>
-        <w:t>ies</w:t>
+        <w:t>enemies</w:t>
       </w:r>
       <w:r>
         <w:t>, powerups and objects</w:t>
@@ -817,6 +842,47 @@
       </w:r>
       <w:proofErr w:type="spellStart"/>
       <w:r>
+        <w:t>BossMain</w:t>
+      </w:r>
+      <w:proofErr w:type="spellEnd"/>
+      <w:r>
+        <w:t xml:space="preserve"> (inherited from </w:t>
+      </w:r>
+      <w:proofErr w:type="spellStart"/>
+      <w:r>
+        <w:t>EnemyMain</w:t>
+      </w:r>
+      <w:proofErr w:type="spellEnd"/>
+      <w:r>
+        <w:t>)</w:t>
+      </w:r>
+    </w:p>
+    <w:p>
+      <w:pPr>
+        <w:pStyle w:val="NoSpacing"/>
+      </w:pPr>
+      <w:r>
+        <w:tab/>
+      </w:r>
+      <w:r>
+        <w:tab/>
+        <w:t xml:space="preserve">Control </w:t>
+      </w:r>
+      <w:proofErr w:type="spellStart"/>
+      <w:r>
+        <w:t>HealthBar</w:t>
+      </w:r>
+      <w:proofErr w:type="spellEnd"/>
+    </w:p>
+    <w:p>
+      <w:pPr>
+        <w:pStyle w:val="NoSpacing"/>
+      </w:pPr>
+      <w:r>
+        <w:tab/>
+      </w:r>
+      <w:proofErr w:type="spellStart"/>
+      <w:r>
         <w:t>BossPugDog</w:t>
       </w:r>
       <w:proofErr w:type="spellEnd"/>
@@ -825,10 +891,7 @@
       </w:r>
       <w:proofErr w:type="spellStart"/>
       <w:r>
-        <w:t>Enemy</w:t>
-      </w:r>
-      <w:r>
-        <w:t>Main</w:t>
+        <w:t>BossMain</w:t>
       </w:r>
       <w:proofErr w:type="spellEnd"/>
       <w:r>
@@ -848,6 +911,9 @@
       <w:r>
         <w:t>Stink breath</w:t>
       </w:r>
+      <w:r>
+        <w:t xml:space="preserve"> (damage per second)</w:t>
+      </w:r>
     </w:p>
     <w:p>
       <w:pPr>
@@ -869,10 +935,7 @@
       </w:r>
       <w:proofErr w:type="spellStart"/>
       <w:r>
-        <w:t>Enemy</w:t>
-      </w:r>
-      <w:r>
-        <w:t>Main</w:t>
+        <w:t>BossMain</w:t>
       </w:r>
       <w:proofErr w:type="spellEnd"/>
       <w:r>
@@ -892,6 +955,12 @@
       <w:r>
         <w:t>Fire breath</w:t>
       </w:r>
+      <w:r>
+        <w:t xml:space="preserve"> </w:t>
+      </w:r>
+      <w:r>
+        <w:t>(damage per second)</w:t>
+      </w:r>
     </w:p>
     <w:p>
       <w:pPr>
@@ -910,10 +979,7 @@
       </w:r>
       <w:proofErr w:type="spellStart"/>
       <w:r>
-        <w:t>Enemy</w:t>
-      </w:r>
-      <w:r>
-        <w:t>Main</w:t>
+        <w:t>BossMain</w:t>
       </w:r>
       <w:proofErr w:type="spellEnd"/>
       <w:r>
@@ -939,6 +1005,7 @@
         <w:pStyle w:val="NoSpacing"/>
       </w:pPr>
       <w:r>
+        <w:lastRenderedPageBreak/>
         <w:t>Interfaces</w:t>
       </w:r>
     </w:p>
@@ -997,7 +1064,6 @@
         <w:pStyle w:val="NoSpacing"/>
       </w:pPr>
       <w:r>
-        <w:lastRenderedPageBreak/>
         <w:tab/>
       </w:r>
       <w:proofErr w:type="spellStart"/>
@@ -1136,7 +1202,10 @@
       </w:r>
       <w:proofErr w:type="spellStart"/>
       <w:r>
-        <w:t>CityList</w:t>
+        <w:t>Spawn</w:t>
+      </w:r>
+      <w:r>
+        <w:t>List</w:t>
       </w:r>
       <w:proofErr w:type="spellEnd"/>
     </w:p>
@@ -1161,7 +1230,10 @@
       </w:r>
       <w:r>
         <w:tab/>
-        <w:t>Objects</w:t>
+        <w:t>O</w:t>
+      </w:r>
+      <w:r>
+        <w:t>bstacles</w:t>
       </w:r>
     </w:p>
     <w:p>
@@ -1180,104 +1252,6 @@
       <w:pPr>
         <w:pStyle w:val="NoSpacing"/>
       </w:pPr>
-      <w:r>
-        <w:tab/>
-      </w:r>
-      <w:proofErr w:type="spellStart"/>
-      <w:r>
-        <w:t>TownList</w:t>
-      </w:r>
-      <w:proofErr w:type="spellEnd"/>
-    </w:p>
-    <w:p>
-      <w:pPr>
-        <w:pStyle w:val="NoSpacing"/>
-      </w:pPr>
-      <w:r>
-        <w:tab/>
-      </w:r>
-      <w:r>
-        <w:tab/>
-        <w:t>Enemies</w:t>
-      </w:r>
-    </w:p>
-    <w:p>
-      <w:pPr>
-        <w:pStyle w:val="NoSpacing"/>
-      </w:pPr>
-      <w:r>
-        <w:tab/>
-      </w:r>
-      <w:r>
-        <w:tab/>
-        <w:t>Objects</w:t>
-      </w:r>
-    </w:p>
-    <w:p>
-      <w:pPr>
-        <w:pStyle w:val="NoSpacing"/>
-      </w:pPr>
-      <w:r>
-        <w:tab/>
-      </w:r>
-      <w:r>
-        <w:tab/>
-        <w:t>Bosses</w:t>
-      </w:r>
-    </w:p>
-    <w:p>
-      <w:pPr>
-        <w:pStyle w:val="NoSpacing"/>
-      </w:pPr>
-      <w:r>
-        <w:tab/>
-      </w:r>
-      <w:proofErr w:type="spellStart"/>
-      <w:r>
-        <w:t>NatureList</w:t>
-      </w:r>
-      <w:proofErr w:type="spellEnd"/>
-    </w:p>
-    <w:p>
-      <w:pPr>
-        <w:pStyle w:val="NoSpacing"/>
-      </w:pPr>
-      <w:r>
-        <w:tab/>
-      </w:r>
-      <w:r>
-        <w:tab/>
-        <w:t>Enemies</w:t>
-      </w:r>
-    </w:p>
-    <w:p>
-      <w:pPr>
-        <w:pStyle w:val="NoSpacing"/>
-      </w:pPr>
-      <w:r>
-        <w:tab/>
-      </w:r>
-      <w:r>
-        <w:tab/>
-        <w:t>Objects</w:t>
-      </w:r>
-    </w:p>
-    <w:p>
-      <w:pPr>
-        <w:pStyle w:val="NoSpacing"/>
-      </w:pPr>
-      <w:r>
-        <w:tab/>
-      </w:r>
-      <w:r>
-        <w:tab/>
-        <w:t>Bosses</w:t>
-      </w:r>
-    </w:p>
-    <w:p>
-      <w:pPr>
-        <w:pStyle w:val="NoSpacing"/>
-      </w:pPr>
     </w:p>
     <w:p>
       <w:pPr>
@@ -1286,6 +1260,40 @@
       <w:r>
         <w:t>Obstacles</w:t>
       </w:r>
+    </w:p>
+    <w:p>
+      <w:pPr>
+        <w:pStyle w:val="NoSpacing"/>
+      </w:pPr>
+      <w:r>
+        <w:tab/>
+      </w:r>
+      <w:proofErr w:type="spellStart"/>
+      <w:r>
+        <w:t>ObstacleHitCollider</w:t>
+      </w:r>
+      <w:proofErr w:type="spellEnd"/>
+    </w:p>
+    <w:p>
+      <w:pPr>
+        <w:pStyle w:val="NoSpacing"/>
+      </w:pPr>
+      <w:r>
+        <w:tab/>
+      </w:r>
+      <w:r>
+        <w:tab/>
+        <w:t>When hit it does damage and gets disables</w:t>
+      </w:r>
+    </w:p>
+    <w:p>
+      <w:pPr>
+        <w:pStyle w:val="NoSpacing"/>
+        <w:ind w:firstLine="720"/>
+      </w:pPr>
+      <w:r>
+        <w:t>Obstacles</w:t>
+      </w:r>
       <w:r>
         <w:t xml:space="preserve"> - </w:t>
       </w:r>
@@ -1294,23 +1302,17 @@
         <w:t>IEndGameObserver</w:t>
       </w:r>
       <w:proofErr w:type="spellEnd"/>
-    </w:p>
-    <w:p>
-      <w:pPr>
-        <w:pStyle w:val="NoSpacing"/>
-      </w:pPr>
-      <w:r>
-        <w:tab/>
-        <w:t xml:space="preserve">When hit it does damage and gets </w:t>
-      </w:r>
-      <w:r>
-        <w:t>disables</w:t>
-      </w:r>
-    </w:p>
-    <w:p>
-      <w:pPr>
-        <w:pStyle w:val="NoSpacing"/>
-      </w:pPr>
+      <w:r>
+        <w:tab/>
+      </w:r>
+    </w:p>
+    <w:p>
+      <w:pPr>
+        <w:pStyle w:val="NoSpacing"/>
+      </w:pPr>
+      <w:r>
+        <w:tab/>
+      </w:r>
       <w:r>
         <w:tab/>
       </w:r>
@@ -1343,6 +1345,7 @@
         <w:tab/>
       </w:r>
       <w:proofErr w:type="spellStart"/>
+      <w:proofErr w:type="gramStart"/>
       <w:r>
         <w:t>Player</w:t>
       </w:r>
@@ -1357,7 +1360,11 @@
       </w:r>
       <w:proofErr w:type="spellEnd"/>
       <w:r>
-        <w:t xml:space="preserve">  - </w:t>
+        <w:t xml:space="preserve">  -</w:t>
+      </w:r>
+      <w:proofErr w:type="gramEnd"/>
+      <w:r>
+        <w:t xml:space="preserve"> </w:t>
       </w:r>
       <w:proofErr w:type="spellStart"/>
       <w:r>
@@ -1728,15 +1735,61 @@
         <w:pStyle w:val="NoSpacing"/>
       </w:pPr>
       <w:r>
+        <w:t>UI</w:t>
+      </w:r>
+    </w:p>
+    <w:p>
+      <w:pPr>
+        <w:pStyle w:val="NoSpacing"/>
+        <w:ind w:firstLine="720"/>
+      </w:pPr>
+      <w:proofErr w:type="spellStart"/>
+      <w:r>
         <w:lastRenderedPageBreak/>
-        <w:t>UI</w:t>
-      </w:r>
+        <w:t>UIManager</w:t>
+      </w:r>
+      <w:proofErr w:type="spellEnd"/>
     </w:p>
     <w:p>
       <w:pPr>
         <w:pStyle w:val="NoSpacing"/>
         <w:ind w:firstLine="720"/>
       </w:pPr>
+      <w:r>
+        <w:tab/>
+        <w:t>Contains all states</w:t>
+      </w:r>
+      <w:r>
+        <w:t xml:space="preserve">, when to show </w:t>
+      </w:r>
+      <w:r>
+        <w:t>which</w:t>
+      </w:r>
+      <w:r>
+        <w:t xml:space="preserve"> UI. Always </w:t>
+      </w:r>
+      <w:r>
+        <w:t>run-in</w:t>
+      </w:r>
+      <w:r>
+        <w:t xml:space="preserve"> background</w:t>
+      </w:r>
+      <w:r>
+        <w:t xml:space="preserve"> </w:t>
+      </w:r>
+      <w:r>
+        <w:t>(singleton)</w:t>
+      </w:r>
+    </w:p>
+    <w:p>
+      <w:pPr>
+        <w:pStyle w:val="NoSpacing"/>
+        <w:ind w:firstLine="720"/>
+      </w:pPr>
+      <w:r>
+        <w:tab/>
+        <w:t xml:space="preserve">Create a prefab of all the UI’s that will be controlled with the </w:t>
+      </w:r>
       <w:proofErr w:type="spellStart"/>
       <w:r>
         <w:t>UIManager</w:t>
@@ -1748,31 +1801,11 @@
         <w:pStyle w:val="NoSpacing"/>
         <w:ind w:firstLine="720"/>
       </w:pPr>
-      <w:r>
-        <w:tab/>
-        <w:t>Contains all states</w:t>
-      </w:r>
-      <w:r>
-        <w:t xml:space="preserve">, when to show </w:t>
-      </w:r>
-      <w:r>
-        <w:t>which</w:t>
-      </w:r>
-      <w:r>
-        <w:t xml:space="preserve"> UI. Always </w:t>
-      </w:r>
-      <w:r>
-        <w:t>run-in</w:t>
-      </w:r>
-      <w:r>
-        <w:t xml:space="preserve"> background</w:t>
-      </w:r>
-      <w:r>
-        <w:t xml:space="preserve"> </w:t>
-      </w:r>
-      <w:r>
-        <w:t>(singleton)</w:t>
-      </w:r>
+      <w:proofErr w:type="spellStart"/>
+      <w:r>
+        <w:t>MainMenu</w:t>
+      </w:r>
+      <w:proofErr w:type="spellEnd"/>
     </w:p>
     <w:p>
       <w:pPr>
@@ -1781,13 +1814,8 @@
       </w:pPr>
       <w:r>
         <w:tab/>
-        <w:t xml:space="preserve">Create a prefab of all the UI’s that will be controlled with the </w:t>
-      </w:r>
-      <w:proofErr w:type="spellStart"/>
-      <w:r>
-        <w:t>UIManager</w:t>
-      </w:r>
-      <w:proofErr w:type="spellEnd"/>
+        <w:t>Contains all the buttons + functions</w:t>
+      </w:r>
     </w:p>
     <w:p>
       <w:pPr>
@@ -1796,79 +1824,83 @@
       </w:pPr>
       <w:proofErr w:type="spellStart"/>
       <w:r>
-        <w:t>MainMenu</w:t>
-      </w:r>
-      <w:proofErr w:type="spellEnd"/>
+        <w:t>PauseMenu</w:t>
+      </w:r>
+      <w:proofErr w:type="spellEnd"/>
+    </w:p>
+    <w:p>
+      <w:pPr>
+        <w:pStyle w:val="NoSpacing"/>
+        <w:ind w:left="720" w:firstLine="720"/>
+      </w:pPr>
+      <w:r>
+        <w:t>Contains all the buttons + functions</w:t>
+      </w:r>
     </w:p>
     <w:p>
       <w:pPr>
         <w:pStyle w:val="NoSpacing"/>
         <w:ind w:firstLine="720"/>
       </w:pPr>
-      <w:r>
-        <w:tab/>
+      <w:proofErr w:type="spellStart"/>
+      <w:r>
+        <w:t>EndGameMenu</w:t>
+      </w:r>
+      <w:proofErr w:type="spellEnd"/>
+    </w:p>
+    <w:p>
+      <w:pPr>
+        <w:pStyle w:val="NoSpacing"/>
+        <w:ind w:left="720" w:firstLine="720"/>
+      </w:pPr>
+      <w:r>
         <w:t>Contains all the buttons + functions</w:t>
       </w:r>
     </w:p>
     <w:p>
       <w:pPr>
         <w:pStyle w:val="NoSpacing"/>
+      </w:pPr>
+      <w:r>
+        <w:tab/>
+      </w:r>
+      <w:proofErr w:type="spellStart"/>
+      <w:r>
+        <w:t>GameOverMenu</w:t>
+      </w:r>
+      <w:proofErr w:type="spellEnd"/>
+    </w:p>
+    <w:p>
+      <w:pPr>
+        <w:pStyle w:val="NoSpacing"/>
+        <w:ind w:left="720" w:firstLine="720"/>
+      </w:pPr>
+      <w:r>
+        <w:t>Contains all the buttons + functions</w:t>
+      </w:r>
+    </w:p>
+    <w:p>
+      <w:pPr>
+        <w:pStyle w:val="NoSpacing"/>
         <w:ind w:firstLine="720"/>
       </w:pPr>
       <w:proofErr w:type="spellStart"/>
       <w:r>
-        <w:t>PauseMenu</w:t>
-      </w:r>
-      <w:proofErr w:type="spellEnd"/>
-    </w:p>
-    <w:p>
-      <w:pPr>
-        <w:pStyle w:val="NoSpacing"/>
-        <w:ind w:left="720" w:firstLine="720"/>
-      </w:pPr>
-      <w:r>
-        <w:t>Contains all the buttons + functions</w:t>
-      </w:r>
+        <w:t>InGameUI</w:t>
+      </w:r>
+      <w:proofErr w:type="spellEnd"/>
     </w:p>
     <w:p>
       <w:pPr>
         <w:pStyle w:val="NoSpacing"/>
         <w:ind w:firstLine="720"/>
       </w:pPr>
-      <w:proofErr w:type="spellStart"/>
-      <w:r>
-        <w:t>EndGameMenu</w:t>
-      </w:r>
-      <w:proofErr w:type="spellEnd"/>
-    </w:p>
-    <w:p>
-      <w:pPr>
-        <w:pStyle w:val="NoSpacing"/>
-        <w:ind w:left="720" w:firstLine="720"/>
-      </w:pPr>
-      <w:r>
-        <w:t>Contains all the buttons + functions</w:t>
-      </w:r>
-    </w:p>
-    <w:p>
-      <w:pPr>
-        <w:pStyle w:val="NoSpacing"/>
-        <w:ind w:firstLine="720"/>
-      </w:pPr>
-      <w:proofErr w:type="spellStart"/>
-      <w:r>
-        <w:t>InGameUI</w:t>
-      </w:r>
-      <w:proofErr w:type="spellEnd"/>
-    </w:p>
-    <w:p>
-      <w:pPr>
-        <w:pStyle w:val="NoSpacing"/>
-        <w:ind w:firstLine="720"/>
-      </w:pPr>
       <w:r>
         <w:tab/>
         <w:t>Contains Time, score and current powerup</w:t>
+      </w:r>
+      <w:r>
+        <w:t>, Player’s Health, Boss Health</w:t>
       </w:r>
     </w:p>
     <w:p>
@@ -2011,6 +2043,172 @@
       <w:pPr>
         <w:pStyle w:val="NoSpacing"/>
       </w:pPr>
+    </w:p>
+    <w:p>
+      <w:pPr>
+        <w:pStyle w:val="NoSpacing"/>
+        <w:numPr>
+          <w:ilvl w:val="1"/>
+          <w:numId w:val="1"/>
+        </w:numPr>
+      </w:pPr>
+      <w:r>
+        <w:rPr>
+          <w:rStyle w:val="Heading3Char"/>
+        </w:rPr>
+        <w:t>Save</w:t>
+      </w:r>
+      <w:r>
+        <w:rPr>
+          <w:rStyle w:val="Heading3Char"/>
+        </w:rPr>
+        <w:t>:</w:t>
+      </w:r>
+      <w:r>
+        <w:t xml:space="preserve"> </w:t>
+      </w:r>
+    </w:p>
+    <w:p>
+      <w:pPr>
+        <w:pStyle w:val="NoSpacing"/>
+      </w:pPr>
+      <w:r>
+        <w:t>High score</w:t>
+      </w:r>
+      <w:r>
+        <w:t>s</w:t>
+      </w:r>
+      <w:r>
+        <w:t>:</w:t>
+      </w:r>
+      <w:r>
+        <w:t xml:space="preserve"> </w:t>
+      </w:r>
+      <w:r>
+        <w:t>Player Name, score, level, time</w:t>
+      </w:r>
+    </w:p>
+    <w:p>
+      <w:pPr>
+        <w:pStyle w:val="NoSpacing"/>
+      </w:pPr>
+    </w:p>
+    <w:p>
+      <w:pPr>
+        <w:pStyle w:val="NoSpacing"/>
+      </w:pPr>
+    </w:p>
+    <w:p>
+      <w:pPr>
+        <w:pStyle w:val="NoSpacing"/>
+      </w:pPr>
+      <w:r>
+        <w:t>To Do List:</w:t>
+      </w:r>
+    </w:p>
+    <w:p>
+      <w:pPr>
+        <w:pStyle w:val="NoSpacing"/>
+      </w:pPr>
+      <w:r>
+        <w:t>Add other enemies on Level 2 and 3</w:t>
+      </w:r>
+    </w:p>
+    <w:p>
+      <w:pPr>
+        <w:pStyle w:val="NoSpacing"/>
+      </w:pPr>
+      <w:r>
+        <w:t>Add other bosses on Level 2 and 3</w:t>
+      </w:r>
+    </w:p>
+    <w:p>
+      <w:pPr>
+        <w:pStyle w:val="NoSpacing"/>
+      </w:pPr>
+      <w:r>
+        <w:t>Add powerups</w:t>
+      </w:r>
+    </w:p>
+    <w:p>
+      <w:pPr>
+        <w:pStyle w:val="NoSpacing"/>
+      </w:pPr>
+      <w:r>
+        <w:t>Add Coins</w:t>
+      </w:r>
+    </w:p>
+    <w:p>
+      <w:pPr>
+        <w:pStyle w:val="NoSpacing"/>
+      </w:pPr>
+      <w:r>
+        <w:t>Update score</w:t>
+      </w:r>
+    </w:p>
+    <w:p>
+      <w:pPr>
+        <w:pStyle w:val="NoSpacing"/>
+      </w:pPr>
+      <w:r>
+        <w:t>Add Sound effects</w:t>
+      </w:r>
+    </w:p>
+    <w:p>
+      <w:pPr>
+        <w:pStyle w:val="NoSpacing"/>
+      </w:pPr>
+      <w:r>
+        <w:t>Neaten Up UI</w:t>
+      </w:r>
+    </w:p>
+    <w:p>
+      <w:pPr>
+        <w:pStyle w:val="NoSpacing"/>
+      </w:pPr>
+      <w:r>
+        <w:t>Option screen</w:t>
+      </w:r>
+    </w:p>
+    <w:p>
+      <w:pPr>
+        <w:pStyle w:val="NoSpacing"/>
+      </w:pPr>
+      <w:r>
+        <w:t>Save Game</w:t>
+      </w:r>
+    </w:p>
+    <w:p>
+      <w:pPr>
+        <w:pStyle w:val="NoSpacing"/>
+      </w:pPr>
+      <w:r>
+        <w:t>Add high scores in main menu</w:t>
+      </w:r>
+    </w:p>
+    <w:p>
+      <w:pPr>
+        <w:pStyle w:val="NoSpacing"/>
+      </w:pPr>
+      <w:r>
+        <w:t xml:space="preserve">Add your score in </w:t>
+      </w:r>
+      <w:proofErr w:type="spellStart"/>
+      <w:r>
+        <w:t>EndGame</w:t>
+      </w:r>
+      <w:proofErr w:type="spellEnd"/>
+      <w:r>
+        <w:t xml:space="preserve"> + </w:t>
+      </w:r>
+      <w:proofErr w:type="spellStart"/>
+      <w:r>
+        <w:t>GameOver</w:t>
+      </w:r>
+      <w:proofErr w:type="spellEnd"/>
+      <w:r>
+        <w:t xml:space="preserve"> screens</w:t>
+      </w:r>
     </w:p>
     <w:sectPr>
       <w:pgSz w:w="11906" w:h="16838"/>
@@ -2283,6 +2481,92 @@
     </w:lvl>
   </w:abstractNum>
   <w:abstractNum w:abstractNumId="3" w15:restartNumberingAfterBreak="0">
+    <w:nsid w:val="0E1742E1"/>
+    <w:multiLevelType w:val="multilevel"/>
+    <w:tmpl w:val="1C09001F"/>
+    <w:lvl w:ilvl="0">
+      <w:start w:val="1"/>
+      <w:numFmt w:val="decimal"/>
+      <w:lvlText w:val="%1."/>
+      <w:lvlJc w:val="left"/>
+      <w:pPr>
+        <w:ind w:left="360" w:hanging="360"/>
+      </w:pPr>
+    </w:lvl>
+    <w:lvl w:ilvl="1">
+      <w:start w:val="1"/>
+      <w:numFmt w:val="decimal"/>
+      <w:lvlText w:val="%1.%2."/>
+      <w:lvlJc w:val="left"/>
+      <w:pPr>
+        <w:ind w:left="792" w:hanging="432"/>
+      </w:pPr>
+    </w:lvl>
+    <w:lvl w:ilvl="2">
+      <w:start w:val="1"/>
+      <w:numFmt w:val="decimal"/>
+      <w:lvlText w:val="%1.%2.%3."/>
+      <w:lvlJc w:val="left"/>
+      <w:pPr>
+        <w:ind w:left="1224" w:hanging="504"/>
+      </w:pPr>
+    </w:lvl>
+    <w:lvl w:ilvl="3">
+      <w:start w:val="1"/>
+      <w:numFmt w:val="decimal"/>
+      <w:lvlText w:val="%1.%2.%3.%4."/>
+      <w:lvlJc w:val="left"/>
+      <w:pPr>
+        <w:ind w:left="1728" w:hanging="648"/>
+      </w:pPr>
+    </w:lvl>
+    <w:lvl w:ilvl="4">
+      <w:start w:val="1"/>
+      <w:numFmt w:val="decimal"/>
+      <w:lvlText w:val="%1.%2.%3.%4.%5."/>
+      <w:lvlJc w:val="left"/>
+      <w:pPr>
+        <w:ind w:left="2232" w:hanging="792"/>
+      </w:pPr>
+    </w:lvl>
+    <w:lvl w:ilvl="5">
+      <w:start w:val="1"/>
+      <w:numFmt w:val="decimal"/>
+      <w:lvlText w:val="%1.%2.%3.%4.%5.%6."/>
+      <w:lvlJc w:val="left"/>
+      <w:pPr>
+        <w:ind w:left="2736" w:hanging="936"/>
+      </w:pPr>
+    </w:lvl>
+    <w:lvl w:ilvl="6">
+      <w:start w:val="1"/>
+      <w:numFmt w:val="decimal"/>
+      <w:lvlText w:val="%1.%2.%3.%4.%5.%6.%7."/>
+      <w:lvlJc w:val="left"/>
+      <w:pPr>
+        <w:ind w:left="3240" w:hanging="1080"/>
+      </w:pPr>
+    </w:lvl>
+    <w:lvl w:ilvl="7">
+      <w:start w:val="1"/>
+      <w:numFmt w:val="decimal"/>
+      <w:lvlText w:val="%1.%2.%3.%4.%5.%6.%7.%8."/>
+      <w:lvlJc w:val="left"/>
+      <w:pPr>
+        <w:ind w:left="3744" w:hanging="1224"/>
+      </w:pPr>
+    </w:lvl>
+    <w:lvl w:ilvl="8">
+      <w:start w:val="1"/>
+      <w:numFmt w:val="decimal"/>
+      <w:lvlText w:val="%1.%2.%3.%4.%5.%6.%7.%8.%9."/>
+      <w:lvlJc w:val="left"/>
+      <w:pPr>
+        <w:ind w:left="4320" w:hanging="1440"/>
+      </w:pPr>
+    </w:lvl>
+  </w:abstractNum>
+  <w:abstractNum w:abstractNumId="4" w15:restartNumberingAfterBreak="0">
     <w:nsid w:val="12905086"/>
     <w:multiLevelType w:val="multilevel"/>
     <w:tmpl w:val="1C09001F"/>
@@ -2368,7 +2652,7 @@
       </w:pPr>
     </w:lvl>
   </w:abstractNum>
-  <w:abstractNum w:abstractNumId="4" w15:restartNumberingAfterBreak="0">
+  <w:abstractNum w:abstractNumId="5" w15:restartNumberingAfterBreak="0">
     <w:nsid w:val="18873540"/>
     <w:multiLevelType w:val="multilevel"/>
     <w:tmpl w:val="1C09001F"/>
@@ -2454,7 +2738,7 @@
       </w:pPr>
     </w:lvl>
   </w:abstractNum>
-  <w:abstractNum w:abstractNumId="5" w15:restartNumberingAfterBreak="0">
+  <w:abstractNum w:abstractNumId="6" w15:restartNumberingAfterBreak="0">
     <w:nsid w:val="2A4D11A3"/>
     <w:multiLevelType w:val="multilevel"/>
     <w:tmpl w:val="1C09001F"/>
@@ -2540,7 +2824,7 @@
       </w:pPr>
     </w:lvl>
   </w:abstractNum>
-  <w:abstractNum w:abstractNumId="6" w15:restartNumberingAfterBreak="0">
+  <w:abstractNum w:abstractNumId="7" w15:restartNumberingAfterBreak="0">
     <w:nsid w:val="2B5C1467"/>
     <w:multiLevelType w:val="multilevel"/>
     <w:tmpl w:val="1C09001F"/>
@@ -2626,7 +2910,7 @@
       </w:pPr>
     </w:lvl>
   </w:abstractNum>
-  <w:abstractNum w:abstractNumId="7" w15:restartNumberingAfterBreak="0">
+  <w:abstractNum w:abstractNumId="8" w15:restartNumberingAfterBreak="0">
     <w:nsid w:val="35CF7CF7"/>
     <w:multiLevelType w:val="multilevel"/>
     <w:tmpl w:val="1C09001F"/>
@@ -2712,7 +2996,7 @@
       </w:pPr>
     </w:lvl>
   </w:abstractNum>
-  <w:abstractNum w:abstractNumId="8" w15:restartNumberingAfterBreak="0">
+  <w:abstractNum w:abstractNumId="9" w15:restartNumberingAfterBreak="0">
     <w:nsid w:val="3D73311A"/>
     <w:multiLevelType w:val="multilevel"/>
     <w:tmpl w:val="1C09001F"/>
@@ -2798,7 +3082,7 @@
       </w:pPr>
     </w:lvl>
   </w:abstractNum>
-  <w:abstractNum w:abstractNumId="9" w15:restartNumberingAfterBreak="0">
+  <w:abstractNum w:abstractNumId="10" w15:restartNumberingAfterBreak="0">
     <w:nsid w:val="4A7E1200"/>
     <w:multiLevelType w:val="multilevel"/>
     <w:tmpl w:val="80DE6072"/>
@@ -2911,7 +3195,7 @@
       </w:rPr>
     </w:lvl>
   </w:abstractNum>
-  <w:abstractNum w:abstractNumId="10" w15:restartNumberingAfterBreak="0">
+  <w:abstractNum w:abstractNumId="11" w15:restartNumberingAfterBreak="0">
     <w:nsid w:val="5A3D2332"/>
     <w:multiLevelType w:val="multilevel"/>
     <w:tmpl w:val="1C09001F"/>
@@ -3024,7 +3308,7 @@
       </w:rPr>
     </w:lvl>
   </w:abstractNum>
-  <w:abstractNum w:abstractNumId="11" w15:restartNumberingAfterBreak="0">
+  <w:abstractNum w:abstractNumId="12" w15:restartNumberingAfterBreak="0">
     <w:nsid w:val="5BBE5DDB"/>
     <w:multiLevelType w:val="multilevel"/>
     <w:tmpl w:val="1C09001F"/>
@@ -3110,7 +3394,7 @@
       </w:pPr>
     </w:lvl>
   </w:abstractNum>
-  <w:abstractNum w:abstractNumId="12" w15:restartNumberingAfterBreak="0">
+  <w:abstractNum w:abstractNumId="13" w15:restartNumberingAfterBreak="0">
     <w:nsid w:val="62BB7844"/>
     <w:multiLevelType w:val="multilevel"/>
     <w:tmpl w:val="1C09001F"/>
@@ -3196,7 +3480,7 @@
       </w:pPr>
     </w:lvl>
   </w:abstractNum>
-  <w:abstractNum w:abstractNumId="13" w15:restartNumberingAfterBreak="0">
+  <w:abstractNum w:abstractNumId="14" w15:restartNumberingAfterBreak="0">
     <w:nsid w:val="636848E4"/>
     <w:multiLevelType w:val="multilevel"/>
     <w:tmpl w:val="A2EE03BC"/>
@@ -3309,7 +3593,7 @@
       </w:rPr>
     </w:lvl>
   </w:abstractNum>
-  <w:abstractNum w:abstractNumId="14" w15:restartNumberingAfterBreak="0">
+  <w:abstractNum w:abstractNumId="15" w15:restartNumberingAfterBreak="0">
     <w:nsid w:val="66FD5225"/>
     <w:multiLevelType w:val="multilevel"/>
     <w:tmpl w:val="1C09001F"/>
@@ -3395,7 +3679,7 @@
       </w:pPr>
     </w:lvl>
   </w:abstractNum>
-  <w:abstractNum w:abstractNumId="15" w15:restartNumberingAfterBreak="0">
+  <w:abstractNum w:abstractNumId="16" w15:restartNumberingAfterBreak="0">
     <w:nsid w:val="6E760705"/>
     <w:multiLevelType w:val="multilevel"/>
     <w:tmpl w:val="1C09001F"/>
@@ -3485,40 +3769,40 @@
     <w:abstractNumId w:val="1"/>
   </w:num>
   <w:num w:numId="2">
+    <w:abstractNumId w:val="14"/>
+  </w:num>
+  <w:num w:numId="3">
+    <w:abstractNumId w:val="11"/>
+  </w:num>
+  <w:num w:numId="4">
+    <w:abstractNumId w:val="7"/>
+  </w:num>
+  <w:num w:numId="5">
+    <w:abstractNumId w:val="6"/>
+  </w:num>
+  <w:num w:numId="6">
+    <w:abstractNumId w:val="9"/>
+  </w:num>
+  <w:num w:numId="7">
+    <w:abstractNumId w:val="10"/>
+  </w:num>
+  <w:num w:numId="8">
+    <w:abstractNumId w:val="8"/>
+  </w:num>
+  <w:num w:numId="9">
+    <w:abstractNumId w:val="15"/>
+  </w:num>
+  <w:num w:numId="10">
+    <w:abstractNumId w:val="12"/>
+  </w:num>
+  <w:num w:numId="11">
+    <w:abstractNumId w:val="4"/>
+  </w:num>
+  <w:num w:numId="12">
     <w:abstractNumId w:val="13"/>
   </w:num>
-  <w:num w:numId="3">
-    <w:abstractNumId w:val="10"/>
-  </w:num>
-  <w:num w:numId="4">
-    <w:abstractNumId w:val="6"/>
-  </w:num>
-  <w:num w:numId="5">
+  <w:num w:numId="13">
     <w:abstractNumId w:val="5"/>
-  </w:num>
-  <w:num w:numId="6">
-    <w:abstractNumId w:val="8"/>
-  </w:num>
-  <w:num w:numId="7">
-    <w:abstractNumId w:val="9"/>
-  </w:num>
-  <w:num w:numId="8">
-    <w:abstractNumId w:val="7"/>
-  </w:num>
-  <w:num w:numId="9">
-    <w:abstractNumId w:val="14"/>
-  </w:num>
-  <w:num w:numId="10">
-    <w:abstractNumId w:val="11"/>
-  </w:num>
-  <w:num w:numId="11">
-    <w:abstractNumId w:val="3"/>
-  </w:num>
-  <w:num w:numId="12">
-    <w:abstractNumId w:val="12"/>
-  </w:num>
-  <w:num w:numId="13">
-    <w:abstractNumId w:val="4"/>
   </w:num>
   <w:num w:numId="14">
     <w:abstractNumId w:val="2"/>
@@ -3527,7 +3811,10 @@
     <w:abstractNumId w:val="0"/>
   </w:num>
   <w:num w:numId="16">
-    <w:abstractNumId w:val="15"/>
+    <w:abstractNumId w:val="16"/>
+  </w:num>
+  <w:num w:numId="17">
+    <w:abstractNumId w:val="3"/>
   </w:num>
 </w:numbering>
 </file>

</xml_diff>

<commit_message>
Update to Project Documentation
</commit_message>
<xml_diff>
--- a/Project Design Documentation.docx
+++ b/Project Design Documentation.docx
@@ -36,10 +36,19 @@
     </w:p>
     <w:p>
       <w:r>
-        <w:t>The game will be buil</w:t>
-      </w:r>
-      <w:r>
-        <w:t>t by</w:t>
+        <w:t>The game</w:t>
+      </w:r>
+      <w:r>
+        <w:t xml:space="preserve"> is</w:t>
+      </w:r>
+      <w:r>
+        <w:t xml:space="preserve"> </w:t>
+      </w:r>
+      <w:r>
+        <w:t>built</w:t>
+      </w:r>
+      <w:r>
+        <w:t xml:space="preserve"> by</w:t>
       </w:r>
       <w:r>
         <w:t xml:space="preserve"> using the assets given </w:t>
@@ -91,6 +100,51 @@
       </w:r>
       <w:r>
         <w:t xml:space="preserve">. </w:t>
+      </w:r>
+      <w:r>
+        <w:t xml:space="preserve"> </w:t>
+      </w:r>
+      <w:r>
+        <w:t xml:space="preserve">This game </w:t>
+      </w:r>
+      <w:r>
+        <w:t xml:space="preserve">is made to </w:t>
+      </w:r>
+      <w:r>
+        <w:t>showcase my skills developed in Game Development</w:t>
+      </w:r>
+      <w:r>
+        <w:t>.</w:t>
+      </w:r>
+      <w:r>
+        <w:t xml:space="preserve"> </w:t>
+      </w:r>
+      <w:r>
+        <w:t>T</w:t>
+      </w:r>
+      <w:r>
+        <w:t>he project is free to browse</w:t>
+      </w:r>
+      <w:r>
+        <w:t xml:space="preserve"> to see how it is </w:t>
+      </w:r>
+      <w:r>
+        <w:t>code</w:t>
+      </w:r>
+      <w:r>
+        <w:t>d. The project</w:t>
+      </w:r>
+      <w:r>
+        <w:t xml:space="preserve"> </w:t>
+      </w:r>
+      <w:r>
+        <w:t>is</w:t>
+      </w:r>
+      <w:r>
+        <w:t xml:space="preserve"> available on GitHub</w:t>
+      </w:r>
+      <w:r>
+        <w:t>.</w:t>
       </w:r>
     </w:p>
     <w:p>
@@ -107,7 +161,7 @@
     </w:p>
     <w:p>
       <w:r>
-        <w:t>The game is about a character running away from animals because animals don’t like the character much.</w:t>
+        <w:t>Run away from the animals they don’t like you and they will bite you. While running away you should dodge all the incoming obstacles, the animals are so much on your tail they will just run into any obstacle. If you’re lucky, you can pick up some food to restore your health, bombs or balls to throw at the at the animals, a shield to run through anything or double your diamond coins you pick up.</w:t>
       </w:r>
     </w:p>
     <w:p>
@@ -127,7 +181,13 @@
         <w:pStyle w:val="NoSpacing"/>
       </w:pPr>
       <w:r>
-        <w:t xml:space="preserve">The player will control a character that will continuously run from left to right in a side view game, </w:t>
+        <w:t xml:space="preserve">The player </w:t>
+      </w:r>
+      <w:r>
+        <w:t>controls</w:t>
+      </w:r>
+      <w:r>
+        <w:t xml:space="preserve"> a character that will continuously run from left to right in a side view game, </w:t>
       </w:r>
       <w:r>
         <w:t>the player has 3 lanes that he can move up and down with, using the arrow keys and can also run faster and slower using the arrow keys. The player can also jump using the space bar.</w:t>
@@ -155,19 +215,46 @@
         <w:pStyle w:val="NoSpacing"/>
       </w:pPr>
       <w:r>
-        <w:t xml:space="preserve">In the game objects will appear, moving from right to left on the screen, the player has the decision to jump over the object or to move away from it. The objects must be used to destroy the </w:t>
-      </w:r>
-      <w:r>
-        <w:t>animals</w:t>
+        <w:t>In the game ob</w:t>
+      </w:r>
+      <w:r>
+        <w:t>stacles</w:t>
+      </w:r>
+      <w:r>
+        <w:t xml:space="preserve"> will appear, moving from right to left on the screen, the player has the decision to jump over the ob</w:t>
+      </w:r>
+      <w:r>
+        <w:t>stacle</w:t>
+      </w:r>
+      <w:r>
+        <w:t xml:space="preserve"> or to move away from it. The ob</w:t>
+      </w:r>
+      <w:r>
+        <w:t>stacles</w:t>
+      </w:r>
+      <w:r>
+        <w:t xml:space="preserve"> must be used to destroy the </w:t>
+      </w:r>
+      <w:r>
+        <w:t>enemies</w:t>
       </w:r>
       <w:r>
         <w:t xml:space="preserve"> chasing the player.</w:t>
       </w:r>
       <w:r>
-        <w:t xml:space="preserve"> The player and the enemies both have health, when the player or the animal hits an object the health would be reduced.</w:t>
-      </w:r>
-      <w:r>
-        <w:t xml:space="preserve"> The score will increase as the player collects the coins.</w:t>
+        <w:t xml:space="preserve"> The player and the enemies both have health, when the player or the </w:t>
+      </w:r>
+      <w:r>
+        <w:t>enemy</w:t>
+      </w:r>
+      <w:r>
+        <w:t xml:space="preserve"> hits an object the health would be reduced.</w:t>
+      </w:r>
+      <w:r>
+        <w:t xml:space="preserve"> The score will increase as the player collects the coins</w:t>
+      </w:r>
+      <w:r>
+        <w:t xml:space="preserve"> or kill an enemy.</w:t>
       </w:r>
     </w:p>
     <w:p>
@@ -189,27 +276,54 @@
     </w:p>
     <w:p>
       <w:r>
-        <w:t>Sound effects will be used when the player jumps, runs,</w:t>
-      </w:r>
-      <w:r>
-        <w:t xml:space="preserve"> collect coins, collect powerup,</w:t>
-      </w:r>
-      <w:r>
-        <w:t xml:space="preserve"> crash or been attacked by the animals.</w:t>
-      </w:r>
-    </w:p>
-    <w:p>
-      <w:pPr>
-        <w:pStyle w:val="NoSpacing"/>
-      </w:pPr>
-      <w:r>
-        <w:t>Particle effects will be used when crashing into a box, been attacked</w:t>
-      </w:r>
-      <w:r>
-        <w:t>, collect coins, collect powerup</w:t>
-      </w:r>
-      <w:r>
-        <w:t xml:space="preserve">, while running, or when the animals crash into an object. </w:t>
+        <w:t xml:space="preserve">No sound </w:t>
+      </w:r>
+      <w:r>
+        <w:t>was</w:t>
+      </w:r>
+      <w:r>
+        <w:t xml:space="preserve"> added in the project.</w:t>
+      </w:r>
+    </w:p>
+    <w:p>
+      <w:pPr>
+        <w:pStyle w:val="NoSpacing"/>
+      </w:pPr>
+      <w:r>
+        <w:t xml:space="preserve">Particle effects </w:t>
+      </w:r>
+      <w:r>
+        <w:t>is</w:t>
+      </w:r>
+      <w:r>
+        <w:t xml:space="preserve"> used when</w:t>
+      </w:r>
+      <w:r>
+        <w:t xml:space="preserve"> running</w:t>
+      </w:r>
+      <w:r>
+        <w:t xml:space="preserve"> into</w:t>
+      </w:r>
+      <w:r>
+        <w:t xml:space="preserve"> obstacles</w:t>
+      </w:r>
+      <w:r>
+        <w:t>, be</w:t>
+      </w:r>
+      <w:r>
+        <w:t>ing</w:t>
+      </w:r>
+      <w:r>
+        <w:t xml:space="preserve"> </w:t>
+      </w:r>
+      <w:r>
+        <w:t>bitten</w:t>
+      </w:r>
+      <w:r>
+        <w:t xml:space="preserve">, </w:t>
+      </w:r>
+      <w:r>
+        <w:t xml:space="preserve">when bomb explodes, when enemies run into obstacles and when bosses use their ability. </w:t>
       </w:r>
     </w:p>
     <w:p>
@@ -231,13 +345,16 @@
     </w:p>
     <w:p>
       <w:r>
-        <w:t xml:space="preserve">As the game progresses, the player moves faster, making it difficult </w:t>
-      </w:r>
-      <w:r>
-        <w:t>dodge the objects</w:t>
-      </w:r>
-      <w:r>
-        <w:t xml:space="preserve">, at the near end of the level a boss fight will occur. </w:t>
+        <w:t>As the game progresses,</w:t>
+      </w:r>
+      <w:r>
+        <w:t xml:space="preserve"> more enemies spawn,</w:t>
+      </w:r>
+      <w:r>
+        <w:t xml:space="preserve"> making it </w:t>
+      </w:r>
+      <w:r>
+        <w:t>hard to survive, after killing a few enemies a boss will spawn after the boss has been killed, the game has ended.</w:t>
       </w:r>
     </w:p>
     <w:p>
@@ -270,7 +387,16 @@
         <w:ind w:firstLine="720"/>
       </w:pPr>
       <w:r>
-        <w:t xml:space="preserve">Play &gt; </w:t>
+        <w:t>New Game</w:t>
+      </w:r>
+      <w:r>
+        <w:t xml:space="preserve"> &gt;</w:t>
+      </w:r>
+      <w:r>
+        <w:t xml:space="preserve"> Enter</w:t>
+      </w:r>
+      <w:r>
+        <w:t xml:space="preserve"> </w:t>
       </w:r>
       <w:r>
         <w:t xml:space="preserve">Name &gt; </w:t>
@@ -284,19 +410,35 @@
       <w:r>
         <w:t xml:space="preserve"> &gt; Level </w:t>
       </w:r>
-      <w:proofErr w:type="gramStart"/>
       <w:r>
         <w:t>select</w:t>
       </w:r>
-      <w:proofErr w:type="gramEnd"/>
-    </w:p>
-    <w:p>
-      <w:pPr>
-        <w:pStyle w:val="NoSpacing"/>
-      </w:pPr>
-      <w:r>
-        <w:tab/>
-        <w:t>Options &gt; Audio + Controls + Back</w:t>
+    </w:p>
+    <w:p>
+      <w:pPr>
+        <w:pStyle w:val="NoSpacing"/>
+      </w:pPr>
+      <w:r>
+        <w:tab/>
+        <w:t>High Score</w:t>
+      </w:r>
+      <w:r>
+        <w:tab/>
+      </w:r>
+    </w:p>
+    <w:p>
+      <w:pPr>
+        <w:pStyle w:val="NoSpacing"/>
+        <w:ind w:firstLine="720"/>
+      </w:pPr>
+      <w:r>
+        <w:t xml:space="preserve">Options &gt; </w:t>
+      </w:r>
+      <w:r>
+        <w:t>Info</w:t>
+      </w:r>
+      <w:r>
+        <w:t xml:space="preserve"> + Controls + Back</w:t>
       </w:r>
     </w:p>
     <w:p>
@@ -343,7 +485,7 @@
         <w:ind w:firstLine="720"/>
       </w:pPr>
       <w:r>
-        <w:t>Health</w:t>
+        <w:t>Player Health + Boss Health</w:t>
       </w:r>
     </w:p>
     <w:p>
@@ -363,6 +505,7 @@
         </w:numPr>
       </w:pPr>
       <w:r>
+        <w:lastRenderedPageBreak/>
         <w:t>Pause Menu</w:t>
       </w:r>
     </w:p>
@@ -381,7 +524,7 @@
         <w:ind w:firstLine="720"/>
       </w:pPr>
       <w:r>
-        <w:t>Options &gt; Audio + Controls + Back</w:t>
+        <w:t>Options &gt; Info + Controls + Back</w:t>
       </w:r>
     </w:p>
     <w:p>
@@ -390,6 +533,9 @@
       </w:pPr>
       <w:r>
         <w:t>Exit</w:t>
+      </w:r>
+      <w:r>
+        <w:t xml:space="preserve"> to Main Menu</w:t>
       </w:r>
     </w:p>
     <w:p>
@@ -401,7 +547,6 @@
         </w:numPr>
       </w:pPr>
       <w:r>
-        <w:lastRenderedPageBreak/>
         <w:t>End Game</w:t>
       </w:r>
     </w:p>
@@ -411,7 +556,7 @@
         <w:ind w:firstLine="720"/>
       </w:pPr>
       <w:r>
-        <w:t>Restart</w:t>
+        <w:t>Play Again</w:t>
       </w:r>
     </w:p>
     <w:p>
@@ -421,6 +566,9 @@
       </w:pPr>
       <w:r>
         <w:t>Exit</w:t>
+      </w:r>
+      <w:r>
+        <w:t xml:space="preserve"> to Main Menu</w:t>
       </w:r>
     </w:p>
     <w:p/>
@@ -459,6 +607,12 @@
       <w:r>
         <w:t>Dogging Barriers</w:t>
       </w:r>
+      <w:r>
+        <w:t xml:space="preserve"> </w:t>
+      </w:r>
+      <w:r>
+        <w:t>and cars</w:t>
+      </w:r>
     </w:p>
     <w:p>
       <w:pPr>
@@ -494,7 +648,16 @@
         <w:pStyle w:val="NoSpacing"/>
       </w:pPr>
       <w:r>
-        <w:t>Dogging Barrels and Crates</w:t>
+        <w:t>Dogging Barrels</w:t>
+      </w:r>
+      <w:r>
+        <w:t>,</w:t>
+      </w:r>
+      <w:r>
+        <w:t xml:space="preserve"> Crates</w:t>
+      </w:r>
+      <w:r>
+        <w:t xml:space="preserve"> and Cars</w:t>
       </w:r>
     </w:p>
     <w:p>
@@ -529,7 +692,16 @@
         <w:pStyle w:val="NoSpacing"/>
       </w:pPr>
       <w:r>
-        <w:t>Dogging Rocks and Tree logs</w:t>
+        <w:t>Dogging Rocks</w:t>
+      </w:r>
+      <w:r>
+        <w:t xml:space="preserve">, </w:t>
+      </w:r>
+      <w:r>
+        <w:t>Tree logs</w:t>
+      </w:r>
+      <w:r>
+        <w:t xml:space="preserve">, Cars and Busses </w:t>
       </w:r>
     </w:p>
     <w:p>
@@ -562,7 +734,10 @@
         <w:pStyle w:val="NoSpacing"/>
       </w:pPr>
       <w:r>
-        <w:t>Shield that will grant immunity</w:t>
+        <w:t xml:space="preserve">Shield that will grant </w:t>
+      </w:r>
+      <w:r>
+        <w:t>invulnerability</w:t>
       </w:r>
       <w:r>
         <w:t xml:space="preserve"> (star)</w:t>
@@ -573,14 +748,6 @@
         <w:pStyle w:val="NoSpacing"/>
       </w:pPr>
       <w:r>
-        <w:t>Magnet for coins</w:t>
-      </w:r>
-    </w:p>
-    <w:p>
-      <w:pPr>
-        <w:pStyle w:val="NoSpacing"/>
-      </w:pPr>
-      <w:r>
         <w:t>Double Coins</w:t>
       </w:r>
     </w:p>
@@ -592,21 +759,21 @@
         <w:t>Heal</w:t>
       </w:r>
       <w:r>
-        <w:t xml:space="preserve"> (Food)</w:t>
-      </w:r>
-    </w:p>
-    <w:p>
-      <w:pPr>
-        <w:pStyle w:val="NoSpacing"/>
-      </w:pPr>
-      <w:r>
-        <w:t>Thunder</w:t>
-      </w:r>
-    </w:p>
-    <w:p>
+        <w:t xml:space="preserve"> </w:t>
+      </w:r>
+    </w:p>
+    <w:p>
+      <w:pPr>
+        <w:pStyle w:val="NoSpacing"/>
+      </w:pPr>
       <w:r>
         <w:t>Bomb</w:t>
       </w:r>
+    </w:p>
+    <w:p>
+      <w:pPr>
+        <w:pStyle w:val="NoSpacing"/>
+      </w:pPr>
     </w:p>
     <w:p>
       <w:pPr>
@@ -654,25 +821,6 @@
         <w:pStyle w:val="NoSpacing"/>
       </w:pPr>
       <w:r>
-        <w:t xml:space="preserve">Using Observer Pattern </w:t>
-      </w:r>
-      <w:r>
-        <w:t xml:space="preserve">to know when the game has ended. (Enemies + Player + </w:t>
-      </w:r>
-      <w:proofErr w:type="spellStart"/>
-      <w:r>
-        <w:t>PowerUps</w:t>
-      </w:r>
-      <w:proofErr w:type="spellEnd"/>
-      <w:r>
-        <w:t xml:space="preserve"> + obstacles are observers)</w:t>
-      </w:r>
-    </w:p>
-    <w:p>
-      <w:pPr>
-        <w:pStyle w:val="NoSpacing"/>
-      </w:pPr>
-      <w:r>
         <w:t xml:space="preserve">Using Object Pooling to choose Characters and to spawn </w:t>
       </w:r>
       <w:r>
@@ -741,71 +889,129 @@
       </w:r>
       <w:proofErr w:type="spellEnd"/>
       <w:r>
-        <w:t xml:space="preserve">, </w:t>
+        <w:tab/>
+      </w:r>
+    </w:p>
+    <w:p>
+      <w:pPr>
+        <w:pStyle w:val="NoSpacing"/>
+      </w:pPr>
+      <w:r>
+        <w:tab/>
+      </w:r>
+      <w:r>
+        <w:tab/>
+        <w:t>Follow Player</w:t>
+      </w:r>
+    </w:p>
+    <w:p>
+      <w:pPr>
+        <w:pStyle w:val="NoSpacing"/>
+      </w:pPr>
+      <w:r>
+        <w:tab/>
+      </w:r>
+      <w:r>
+        <w:tab/>
+        <w:t>When dead add score to player</w:t>
+      </w:r>
+      <w:r>
+        <w:tab/>
+      </w:r>
+    </w:p>
+    <w:p>
+      <w:pPr>
+        <w:pStyle w:val="NoSpacing"/>
+      </w:pPr>
+      <w:r>
+        <w:tab/>
+      </w:r>
+      <w:r>
+        <w:tab/>
+        <w:t>Attack when close</w:t>
+      </w:r>
+    </w:p>
+    <w:p>
+      <w:pPr>
+        <w:pStyle w:val="NoSpacing"/>
+        <w:ind w:left="720" w:firstLine="720"/>
+      </w:pPr>
+      <w:r>
+        <w:t>Run closer to player, sometimes</w:t>
+      </w:r>
+    </w:p>
+    <w:p>
+      <w:pPr>
+        <w:pStyle w:val="NoSpacing"/>
+      </w:pPr>
+      <w:r>
+        <w:tab/>
       </w:r>
       <w:proofErr w:type="spellStart"/>
       <w:r>
-        <w:t>IEndGameObserver</w:t>
+        <w:t>Basic</w:t>
+      </w:r>
+      <w:r>
+        <w:t>Enemy</w:t>
       </w:r>
       <w:proofErr w:type="spellEnd"/>
       <w:r>
-        <w:tab/>
-      </w:r>
-    </w:p>
-    <w:p>
-      <w:pPr>
-        <w:pStyle w:val="NoSpacing"/>
-      </w:pPr>
-      <w:r>
-        <w:tab/>
-      </w:r>
-      <w:r>
-        <w:tab/>
-        <w:t>Follow Player</w:t>
-      </w:r>
-    </w:p>
-    <w:p>
-      <w:pPr>
-        <w:pStyle w:val="NoSpacing"/>
-      </w:pPr>
-      <w:r>
-        <w:tab/>
-      </w:r>
-      <w:r>
-        <w:tab/>
-        <w:t>When dead add score to player</w:t>
-      </w:r>
-      <w:r>
-        <w:tab/>
-      </w:r>
-      <w:r>
-        <w:tab/>
-      </w:r>
-    </w:p>
-    <w:p>
-      <w:pPr>
-        <w:pStyle w:val="NoSpacing"/>
-      </w:pPr>
-      <w:r>
-        <w:tab/>
+        <w:t xml:space="preserve"> (inherited from </w:t>
       </w:r>
       <w:proofErr w:type="spellStart"/>
       <w:r>
-        <w:t>Basic</w:t>
-      </w:r>
-      <w:r>
         <w:t>Enemy</w:t>
       </w:r>
+      <w:r>
+        <w:t>Main</w:t>
+      </w:r>
       <w:proofErr w:type="spellEnd"/>
       <w:r>
+        <w:t>)</w:t>
+      </w:r>
+    </w:p>
+    <w:p>
+      <w:pPr>
+        <w:pStyle w:val="NoSpacing"/>
+      </w:pPr>
+      <w:r>
+        <w:tab/>
+      </w:r>
+      <w:r>
+        <w:tab/>
+        <w:t>Will be counted to maintain amount spawn</w:t>
+      </w:r>
+    </w:p>
+    <w:p>
+      <w:pPr>
+        <w:pStyle w:val="NoSpacing"/>
+      </w:pPr>
+      <w:r>
+        <w:tab/>
+      </w:r>
+      <w:r>
+        <w:tab/>
+        <w:t>And how many have been killed</w:t>
+      </w:r>
+    </w:p>
+    <w:p>
+      <w:pPr>
+        <w:pStyle w:val="NoSpacing"/>
+      </w:pPr>
+      <w:r>
+        <w:tab/>
+      </w:r>
+      <w:proofErr w:type="spellStart"/>
+      <w:r>
+        <w:t>BossMain</w:t>
+      </w:r>
+      <w:proofErr w:type="spellEnd"/>
+      <w:r>
         <w:t xml:space="preserve"> (inherited from </w:t>
       </w:r>
       <w:proofErr w:type="spellStart"/>
       <w:r>
-        <w:t>Enemy</w:t>
-      </w:r>
-      <w:r>
-        <w:t>Main</w:t>
+        <w:t>EnemyMain</w:t>
       </w:r>
       <w:proofErr w:type="spellEnd"/>
       <w:r>
@@ -821,8 +1027,161 @@
       </w:r>
       <w:r>
         <w:tab/>
-        <w:t>Attack when close</w:t>
-      </w:r>
+        <w:t xml:space="preserve">Control </w:t>
+      </w:r>
+      <w:proofErr w:type="spellStart"/>
+      <w:r>
+        <w:t>HealthBar</w:t>
+      </w:r>
+      <w:proofErr w:type="spellEnd"/>
+    </w:p>
+    <w:p>
+      <w:pPr>
+        <w:pStyle w:val="NoSpacing"/>
+      </w:pPr>
+      <w:r>
+        <w:tab/>
+      </w:r>
+      <w:proofErr w:type="spellStart"/>
+      <w:r>
+        <w:t>BossPugDog</w:t>
+      </w:r>
+      <w:proofErr w:type="spellEnd"/>
+      <w:r>
+        <w:t xml:space="preserve"> (inherited from </w:t>
+      </w:r>
+      <w:proofErr w:type="spellStart"/>
+      <w:r>
+        <w:t>BossMain</w:t>
+      </w:r>
+      <w:proofErr w:type="spellEnd"/>
+      <w:r>
+        <w:t>)</w:t>
+      </w:r>
+    </w:p>
+    <w:p>
+      <w:pPr>
+        <w:pStyle w:val="NoSpacing"/>
+      </w:pPr>
+      <w:r>
+        <w:tab/>
+      </w:r>
+      <w:r>
+        <w:tab/>
+      </w:r>
+      <w:r>
+        <w:t>Stink breath</w:t>
+      </w:r>
+      <w:r>
+        <w:t xml:space="preserve"> (damage per second)</w:t>
+      </w:r>
+    </w:p>
+    <w:p>
+      <w:pPr>
+        <w:pStyle w:val="NoSpacing"/>
+      </w:pPr>
+      <w:r>
+        <w:tab/>
+      </w:r>
+      <w:proofErr w:type="spellStart"/>
+      <w:r>
+        <w:t>Boss</w:t>
+      </w:r>
+      <w:r>
+        <w:t>Chicken</w:t>
+      </w:r>
+      <w:proofErr w:type="spellEnd"/>
+      <w:r>
+        <w:t xml:space="preserve"> (inherited from </w:t>
+      </w:r>
+      <w:proofErr w:type="spellStart"/>
+      <w:r>
+        <w:t>BossMain</w:t>
+      </w:r>
+      <w:proofErr w:type="spellEnd"/>
+      <w:r>
+        <w:t>)</w:t>
+      </w:r>
+    </w:p>
+    <w:p>
+      <w:pPr>
+        <w:pStyle w:val="NoSpacing"/>
+      </w:pPr>
+      <w:r>
+        <w:lastRenderedPageBreak/>
+        <w:tab/>
+      </w:r>
+      <w:r>
+        <w:tab/>
+      </w:r>
+      <w:r>
+        <w:t>Fire breath</w:t>
+      </w:r>
+      <w:r>
+        <w:t xml:space="preserve"> (damage per second)</w:t>
+      </w:r>
+    </w:p>
+    <w:p>
+      <w:pPr>
+        <w:pStyle w:val="NoSpacing"/>
+      </w:pPr>
+      <w:r>
+        <w:tab/>
+      </w:r>
+      <w:proofErr w:type="spellStart"/>
+      <w:r>
+        <w:t>Boss</w:t>
+      </w:r>
+      <w:r>
+        <w:t>Racoon</w:t>
+      </w:r>
+      <w:proofErr w:type="spellEnd"/>
+      <w:r>
+        <w:t xml:space="preserve"> (inherited from </w:t>
+      </w:r>
+      <w:proofErr w:type="spellStart"/>
+      <w:r>
+        <w:t>BossMain</w:t>
+      </w:r>
+      <w:proofErr w:type="spellEnd"/>
+      <w:r>
+        <w:t>)</w:t>
+      </w:r>
+    </w:p>
+    <w:p>
+      <w:pPr>
+        <w:pStyle w:val="NoSpacing"/>
+      </w:pPr>
+      <w:r>
+        <w:tab/>
+      </w:r>
+      <w:r>
+        <w:tab/>
+      </w:r>
+      <w:r>
+        <w:t>Black breath (damage per second)</w:t>
+      </w:r>
+    </w:p>
+    <w:p>
+      <w:pPr>
+        <w:pStyle w:val="NoSpacing"/>
+      </w:pPr>
+      <w:r>
+        <w:t>Interfaces</w:t>
+      </w:r>
+    </w:p>
+    <w:p>
+      <w:pPr>
+        <w:pStyle w:val="NoSpacing"/>
+      </w:pPr>
+      <w:r>
+        <w:tab/>
+      </w:r>
+      <w:proofErr w:type="spellStart"/>
+      <w:r>
+        <w:t>IDamageable</w:t>
+      </w:r>
+      <w:proofErr w:type="spellEnd"/>
     </w:p>
     <w:p>
       <w:pPr>
@@ -830,30 +1189,42 @@
         <w:ind w:left="720" w:firstLine="720"/>
       </w:pPr>
       <w:r>
-        <w:t>Run closer to player, sometimes</w:t>
-      </w:r>
-    </w:p>
-    <w:p>
-      <w:pPr>
-        <w:pStyle w:val="NoSpacing"/>
-      </w:pPr>
-      <w:r>
-        <w:tab/>
+        <w:t>Damage</w:t>
+      </w:r>
+      <w:r>
+        <w:t xml:space="preserve"> (</w:t>
       </w:r>
       <w:proofErr w:type="spellStart"/>
       <w:r>
-        <w:t>BossMain</w:t>
+        <w:t>d</w:t>
+      </w:r>
+      <w:r>
+        <w:t>amageTaken</w:t>
       </w:r>
       <w:proofErr w:type="spellEnd"/>
       <w:r>
-        <w:t xml:space="preserve"> (inherited from </w:t>
+        <w:t>,</w:t>
+      </w:r>
+      <w:r>
+        <w:t xml:space="preserve"> </w:t>
       </w:r>
       <w:proofErr w:type="spellStart"/>
       <w:r>
-        <w:t>EnemyMain</w:t>
+        <w:t>damageType</w:t>
       </w:r>
       <w:proofErr w:type="spellEnd"/>
       <w:r>
+        <w:t>,</w:t>
+      </w:r>
+      <w:r>
+        <w:t xml:space="preserve"> </w:t>
+      </w:r>
+      <w:proofErr w:type="spellStart"/>
+      <w:r>
+        <w:t>damageLocation</w:t>
+      </w:r>
+      <w:proofErr w:type="spellEnd"/>
+      <w:r>
         <w:t>)</w:t>
       </w:r>
     </w:p>
@@ -862,15 +1233,22 @@
         <w:pStyle w:val="NoSpacing"/>
       </w:pPr>
       <w:r>
-        <w:tab/>
-      </w:r>
-      <w:r>
-        <w:tab/>
-        <w:t xml:space="preserve">Control </w:t>
+        <w:t>Lists</w:t>
+      </w:r>
+    </w:p>
+    <w:p>
+      <w:pPr>
+        <w:pStyle w:val="NoSpacing"/>
+      </w:pPr>
+      <w:r>
+        <w:tab/>
       </w:r>
       <w:proofErr w:type="spellStart"/>
       <w:r>
-        <w:t>HealthBar</w:t>
+        <w:t>Character</w:t>
+      </w:r>
+      <w:r>
+        <w:t>List</w:t>
       </w:r>
       <w:proofErr w:type="spellEnd"/>
     </w:p>
@@ -883,331 +1261,86 @@
       </w:r>
       <w:proofErr w:type="spellStart"/>
       <w:r>
-        <w:t>BossPugDog</w:t>
+        <w:t>HighScoreList</w:t>
       </w:r>
       <w:proofErr w:type="spellEnd"/>
-      <w:r>
-        <w:t xml:space="preserve"> (inherited from </w:t>
+    </w:p>
+    <w:p>
+      <w:pPr>
+        <w:pStyle w:val="NoSpacing"/>
+      </w:pPr>
+      <w:r>
+        <w:tab/>
       </w:r>
       <w:proofErr w:type="spellStart"/>
       <w:r>
-        <w:t>BossMain</w:t>
+        <w:t>LevelList</w:t>
       </w:r>
       <w:proofErr w:type="spellEnd"/>
-      <w:r>
-        <w:t>)</w:t>
-      </w:r>
-    </w:p>
-    <w:p>
-      <w:pPr>
-        <w:pStyle w:val="NoSpacing"/>
-      </w:pPr>
-      <w:r>
-        <w:tab/>
-      </w:r>
-      <w:r>
-        <w:tab/>
-      </w:r>
-      <w:r>
-        <w:t>Stink breath</w:t>
-      </w:r>
-      <w:r>
-        <w:t xml:space="preserve"> (damage per second)</w:t>
-      </w:r>
-    </w:p>
-    <w:p>
-      <w:pPr>
-        <w:pStyle w:val="NoSpacing"/>
-      </w:pPr>
+    </w:p>
+    <w:p>
+      <w:pPr>
+        <w:pStyle w:val="NoSpacing"/>
+      </w:pPr>
+      <w:r>
+        <w:tab/>
+      </w:r>
       <w:r>
         <w:tab/>
       </w:r>
       <w:proofErr w:type="spellStart"/>
       <w:r>
-        <w:t>Boss</w:t>
-      </w:r>
-      <w:r>
-        <w:t>Chicken</w:t>
+        <w:t>LevelSelectList</w:t>
       </w:r>
       <w:proofErr w:type="spellEnd"/>
-      <w:r>
-        <w:t xml:space="preserve"> (inherited from </w:t>
+    </w:p>
+    <w:p>
+      <w:pPr>
+        <w:pStyle w:val="NoSpacing"/>
+      </w:pPr>
+      <w:r>
+        <w:tab/>
+      </w:r>
+      <w:r>
+        <w:tab/>
       </w:r>
       <w:proofErr w:type="spellStart"/>
       <w:r>
-        <w:t>BossMain</w:t>
+        <w:t>BackgroundList</w:t>
       </w:r>
       <w:proofErr w:type="spellEnd"/>
-      <w:r>
-        <w:t>)</w:t>
-      </w:r>
-    </w:p>
-    <w:p>
-      <w:pPr>
-        <w:pStyle w:val="NoSpacing"/>
-      </w:pPr>
-      <w:r>
-        <w:tab/>
-      </w:r>
-      <w:r>
-        <w:tab/>
-      </w:r>
-      <w:r>
-        <w:t>Fire breath</w:t>
-      </w:r>
-      <w:r>
-        <w:t xml:space="preserve"> (damage per second)</w:t>
-      </w:r>
-    </w:p>
-    <w:p>
-      <w:pPr>
-        <w:pStyle w:val="NoSpacing"/>
-      </w:pPr>
+    </w:p>
+    <w:p>
+      <w:pPr>
+        <w:pStyle w:val="NoSpacing"/>
+      </w:pPr>
+      <w:r>
+        <w:tab/>
+      </w:r>
       <w:r>
         <w:tab/>
       </w:r>
       <w:proofErr w:type="spellStart"/>
       <w:r>
-        <w:t>Boss</w:t>
-      </w:r>
-      <w:r>
-        <w:t>Racoon</w:t>
+        <w:t>GroundList</w:t>
       </w:r>
       <w:proofErr w:type="spellEnd"/>
-      <w:r>
-        <w:t xml:space="preserve"> (inherited from </w:t>
+    </w:p>
+    <w:p>
+      <w:pPr>
+        <w:pStyle w:val="NoSpacing"/>
+      </w:pPr>
+      <w:r>
+        <w:tab/>
       </w:r>
       <w:proofErr w:type="spellStart"/>
       <w:r>
-        <w:t>BossMain</w:t>
+        <w:t>Spawn</w:t>
+      </w:r>
+      <w:r>
+        <w:t>List</w:t>
       </w:r>
       <w:proofErr w:type="spellEnd"/>
-      <w:r>
-        <w:t>)</w:t>
-      </w:r>
-    </w:p>
-    <w:p>
-      <w:pPr>
-        <w:pStyle w:val="NoSpacing"/>
-      </w:pPr>
-      <w:r>
-        <w:tab/>
-      </w:r>
-      <w:r>
-        <w:tab/>
-      </w:r>
-      <w:r>
-        <w:t>Laser eyes</w:t>
-      </w:r>
-    </w:p>
-    <w:p>
-      <w:pPr>
-        <w:pStyle w:val="NoSpacing"/>
-      </w:pPr>
-      <w:r>
-        <w:lastRenderedPageBreak/>
-        <w:t>Interfaces</w:t>
-      </w:r>
-    </w:p>
-    <w:p>
-      <w:pPr>
-        <w:pStyle w:val="NoSpacing"/>
-      </w:pPr>
-      <w:r>
-        <w:tab/>
-      </w:r>
-      <w:proofErr w:type="spellStart"/>
-      <w:r>
-        <w:t>IDamageable</w:t>
-      </w:r>
-      <w:proofErr w:type="spellEnd"/>
-    </w:p>
-    <w:p>
-      <w:pPr>
-        <w:pStyle w:val="NoSpacing"/>
-        <w:ind w:left="720" w:firstLine="720"/>
-      </w:pPr>
-      <w:r>
-        <w:t>Does Damage</w:t>
-      </w:r>
-      <w:r>
-        <w:t xml:space="preserve"> + Control Health</w:t>
-      </w:r>
-    </w:p>
-    <w:p>
-      <w:pPr>
-        <w:pStyle w:val="NoSpacing"/>
-      </w:pPr>
-      <w:r>
-        <w:tab/>
-      </w:r>
-      <w:proofErr w:type="spellStart"/>
-      <w:r>
-        <w:t>IPickupable</w:t>
-      </w:r>
-      <w:proofErr w:type="spellEnd"/>
-    </w:p>
-    <w:p>
-      <w:pPr>
-        <w:pStyle w:val="NoSpacing"/>
-      </w:pPr>
-      <w:r>
-        <w:tab/>
-      </w:r>
-      <w:r>
-        <w:tab/>
-        <w:t>Disable when player hits it</w:t>
-      </w:r>
-    </w:p>
-    <w:p>
-      <w:pPr>
-        <w:pStyle w:val="NoSpacing"/>
-      </w:pPr>
-      <w:r>
-        <w:tab/>
-      </w:r>
-      <w:proofErr w:type="spellStart"/>
-      <w:r>
-        <w:t>IEndGameObserver</w:t>
-      </w:r>
-      <w:proofErr w:type="spellEnd"/>
-    </w:p>
-    <w:p>
-      <w:pPr>
-        <w:pStyle w:val="NoSpacing"/>
-      </w:pPr>
-      <w:r>
-        <w:tab/>
-      </w:r>
-      <w:r>
-        <w:tab/>
-        <w:t>Notify</w:t>
-      </w:r>
-      <w:r>
-        <w:tab/>
-      </w:r>
-    </w:p>
-    <w:p>
-      <w:pPr>
-        <w:pStyle w:val="NoSpacing"/>
-      </w:pPr>
-    </w:p>
-    <w:p>
-      <w:pPr>
-        <w:pStyle w:val="NoSpacing"/>
-      </w:pPr>
-      <w:r>
-        <w:t>Lists</w:t>
-      </w:r>
-    </w:p>
-    <w:p>
-      <w:pPr>
-        <w:pStyle w:val="NoSpacing"/>
-      </w:pPr>
-      <w:r>
-        <w:tab/>
-      </w:r>
-      <w:proofErr w:type="spellStart"/>
-      <w:r>
-        <w:t>Character</w:t>
-      </w:r>
-      <w:r>
-        <w:t>List</w:t>
-      </w:r>
-      <w:proofErr w:type="spellEnd"/>
-    </w:p>
-    <w:p>
-      <w:pPr>
-        <w:pStyle w:val="NoSpacing"/>
-      </w:pPr>
-      <w:r>
-        <w:tab/>
-      </w:r>
-      <w:proofErr w:type="spellStart"/>
-      <w:r>
-        <w:t>Powerup</w:t>
-      </w:r>
-      <w:r>
-        <w:t>List</w:t>
-      </w:r>
-      <w:proofErr w:type="spellEnd"/>
-    </w:p>
-    <w:p>
-      <w:pPr>
-        <w:pStyle w:val="NoSpacing"/>
-      </w:pPr>
-      <w:r>
-        <w:tab/>
-      </w:r>
-      <w:proofErr w:type="spellStart"/>
-      <w:r>
-        <w:t>LevelList</w:t>
-      </w:r>
-      <w:proofErr w:type="spellEnd"/>
-    </w:p>
-    <w:p>
-      <w:pPr>
-        <w:pStyle w:val="NoSpacing"/>
-      </w:pPr>
-      <w:r>
-        <w:tab/>
-      </w:r>
-      <w:r>
-        <w:tab/>
-      </w:r>
-      <w:proofErr w:type="spellStart"/>
-      <w:r>
-        <w:t>LevelSelectList</w:t>
-      </w:r>
-      <w:proofErr w:type="spellEnd"/>
-    </w:p>
-    <w:p>
-      <w:pPr>
-        <w:pStyle w:val="NoSpacing"/>
-      </w:pPr>
-      <w:r>
-        <w:tab/>
-      </w:r>
-      <w:r>
-        <w:tab/>
-      </w:r>
-      <w:proofErr w:type="spellStart"/>
-      <w:r>
-        <w:t>BackgroundList</w:t>
-      </w:r>
-      <w:proofErr w:type="spellEnd"/>
-    </w:p>
-    <w:p>
-      <w:pPr>
-        <w:pStyle w:val="NoSpacing"/>
-      </w:pPr>
-      <w:r>
-        <w:tab/>
-      </w:r>
-      <w:r>
-        <w:tab/>
-      </w:r>
-      <w:proofErr w:type="spellStart"/>
-      <w:r>
-        <w:t>GroundList</w:t>
-      </w:r>
-      <w:proofErr w:type="spellEnd"/>
-    </w:p>
-    <w:p>
-      <w:pPr>
-        <w:pStyle w:val="NoSpacing"/>
-      </w:pPr>
-      <w:r>
-        <w:tab/>
-      </w:r>
-      <w:proofErr w:type="spellStart"/>
-      <w:r>
-        <w:t>Spawn</w:t>
-      </w:r>
-      <w:r>
-        <w:t>List</w:t>
-      </w:r>
-      <w:proofErr w:type="spellEnd"/>
     </w:p>
     <w:p>
       <w:pPr>
@@ -1252,6 +1385,9 @@
       <w:pPr>
         <w:pStyle w:val="NoSpacing"/>
       </w:pPr>
+      <w:r>
+        <w:tab/>
+      </w:r>
     </w:p>
     <w:p>
       <w:pPr>
@@ -1345,7 +1481,6 @@
         <w:tab/>
       </w:r>
       <w:proofErr w:type="spellStart"/>
-      <w:proofErr w:type="gramStart"/>
       <w:r>
         <w:t>Player</w:t>
       </w:r>
@@ -1360,597 +1495,666 @@
       </w:r>
       <w:proofErr w:type="spellEnd"/>
       <w:r>
-        <w:t xml:space="preserve">  -</w:t>
-      </w:r>
-      <w:proofErr w:type="gramEnd"/>
+        <w:t xml:space="preserve">  - </w:t>
+      </w:r>
+      <w:proofErr w:type="spellStart"/>
+      <w:r>
+        <w:t>IDamageable</w:t>
+      </w:r>
+      <w:proofErr w:type="spellEnd"/>
+    </w:p>
+    <w:p>
+      <w:pPr>
+        <w:pStyle w:val="NoSpacing"/>
+      </w:pPr>
+      <w:r>
+        <w:tab/>
+      </w:r>
+      <w:r>
+        <w:tab/>
+        <w:t>Player movement</w:t>
+      </w:r>
+    </w:p>
+    <w:p>
+      <w:pPr>
+        <w:pStyle w:val="NoSpacing"/>
+      </w:pPr>
+      <w:r>
+        <w:tab/>
+      </w:r>
+      <w:r>
+        <w:tab/>
+        <w:t xml:space="preserve">Control Powerups </w:t>
+      </w:r>
+      <w:r>
+        <w:tab/>
+      </w:r>
+      <w:r>
+        <w:tab/>
+      </w:r>
+    </w:p>
+    <w:p>
+      <w:pPr>
+        <w:pStyle w:val="NoSpacing"/>
+      </w:pPr>
+    </w:p>
+    <w:p>
+      <w:pPr>
+        <w:pStyle w:val="NoSpacing"/>
+      </w:pPr>
+      <w:r>
+        <w:t>Pickups</w:t>
+      </w:r>
+    </w:p>
+    <w:p>
+      <w:pPr>
+        <w:pStyle w:val="NoSpacing"/>
+      </w:pPr>
+      <w:r>
+        <w:tab/>
+      </w:r>
+      <w:proofErr w:type="spellStart"/>
+      <w:r>
+        <w:t>BombDrop</w:t>
+      </w:r>
+      <w:proofErr w:type="spellEnd"/>
       <w:r>
         <w:t xml:space="preserve"> </w:t>
       </w:r>
+    </w:p>
+    <w:p>
+      <w:pPr>
+        <w:pStyle w:val="NoSpacing"/>
+      </w:pPr>
+      <w:r>
+        <w:tab/>
+      </w:r>
+      <w:r>
+        <w:tab/>
+        <w:t xml:space="preserve">When the player </w:t>
+      </w:r>
+      <w:r>
+        <w:t>picks up</w:t>
+      </w:r>
+      <w:r>
+        <w:t xml:space="preserve"> a bomb</w:t>
+      </w:r>
+    </w:p>
+    <w:p>
+      <w:pPr>
+        <w:pStyle w:val="NoSpacing"/>
+      </w:pPr>
+      <w:r>
+        <w:tab/>
+      </w:r>
+      <w:r>
+        <w:tab/>
+        <w:t>The bomb drops and waiting to hit an enemy</w:t>
+      </w:r>
+    </w:p>
+    <w:p>
+      <w:pPr>
+        <w:pStyle w:val="NoSpacing"/>
+      </w:pPr>
+      <w:r>
+        <w:tab/>
+      </w:r>
+      <w:r>
+        <w:tab/>
+        <w:t>Then will spawn an explosion</w:t>
+      </w:r>
+    </w:p>
+    <w:p>
+      <w:pPr>
+        <w:pStyle w:val="NoSpacing"/>
+      </w:pPr>
+      <w:r>
+        <w:tab/>
+        <w:t>Explosion</w:t>
+      </w:r>
+    </w:p>
+    <w:p>
+      <w:pPr>
+        <w:pStyle w:val="NoSpacing"/>
+      </w:pPr>
+      <w:r>
+        <w:tab/>
+      </w:r>
+      <w:r>
+        <w:tab/>
+        <w:t>Find all Enemies in radius and do damage</w:t>
+      </w:r>
+    </w:p>
+    <w:p>
+      <w:pPr>
+        <w:pStyle w:val="NoSpacing"/>
+      </w:pPr>
+      <w:r>
+        <w:tab/>
+        <w:t xml:space="preserve">Pickups </w:t>
+      </w:r>
+    </w:p>
+    <w:p>
+      <w:pPr>
+        <w:pStyle w:val="NoSpacing"/>
+      </w:pPr>
+      <w:r>
+        <w:tab/>
+      </w:r>
+      <w:r>
+        <w:tab/>
+        <w:t>Contain pickup type from the Enums</w:t>
+      </w:r>
+    </w:p>
+    <w:p>
+      <w:pPr>
+        <w:pStyle w:val="NoSpacing"/>
+      </w:pPr>
+      <w:r>
+        <w:tab/>
+      </w:r>
+      <w:r>
+        <w:tab/>
+        <w:t>Rotate the pickups</w:t>
+      </w:r>
+    </w:p>
+    <w:p>
+      <w:pPr>
+        <w:pStyle w:val="NoSpacing"/>
+      </w:pPr>
+      <w:r>
+        <w:t>System</w:t>
+      </w:r>
+    </w:p>
+    <w:p>
+      <w:pPr>
+        <w:pStyle w:val="NoSpacing"/>
+      </w:pPr>
+      <w:r>
+        <w:tab/>
+      </w:r>
       <w:proofErr w:type="spellStart"/>
       <w:r>
-        <w:t>IDamageable</w:t>
+        <w:t>SpawnManager</w:t>
       </w:r>
       <w:proofErr w:type="spellEnd"/>
-      <w:r>
-        <w:t>,</w:t>
+    </w:p>
+    <w:p>
+      <w:pPr>
+        <w:pStyle w:val="NoSpacing"/>
+      </w:pPr>
+      <w:r>
+        <w:tab/>
+      </w:r>
+      <w:r>
+        <w:tab/>
+        <w:t>Spawn Objects + Enemies</w:t>
+      </w:r>
+    </w:p>
+    <w:p>
+      <w:pPr>
+        <w:pStyle w:val="NoSpacing"/>
+      </w:pPr>
+      <w:r>
+        <w:tab/>
+      </w:r>
+      <w:proofErr w:type="spellStart"/>
+      <w:r>
+        <w:t>Background</w:t>
+      </w:r>
+      <w:r>
+        <w:t>Repeat</w:t>
+      </w:r>
+      <w:proofErr w:type="spellEnd"/>
+    </w:p>
+    <w:p>
+      <w:pPr>
+        <w:pStyle w:val="NoSpacing"/>
+      </w:pPr>
+      <w:r>
+        <w:tab/>
+      </w:r>
+      <w:r>
+        <w:tab/>
+        <w:t>Moves the background + ground</w:t>
+      </w:r>
+    </w:p>
+    <w:p>
+      <w:pPr>
+        <w:pStyle w:val="NoSpacing"/>
+      </w:pPr>
+      <w:r>
+        <w:tab/>
+      </w:r>
+      <w:r>
+        <w:tab/>
+        <w:t>Sets to new position when a curtain position is reached</w:t>
+      </w:r>
+    </w:p>
+    <w:p>
+      <w:pPr>
+        <w:pStyle w:val="NoSpacing"/>
+        <w:ind w:firstLine="720"/>
+      </w:pPr>
+      <w:proofErr w:type="spellStart"/>
+      <w:r>
+        <w:t>GameManager</w:t>
+      </w:r>
+      <w:proofErr w:type="spellEnd"/>
+    </w:p>
+    <w:p>
+      <w:pPr>
+        <w:pStyle w:val="NoSpacing"/>
+      </w:pPr>
+      <w:r>
+        <w:tab/>
+      </w:r>
+      <w:r>
+        <w:tab/>
+      </w:r>
+      <w:r>
+        <w:t>Control the</w:t>
+      </w:r>
+      <w:r>
+        <w:t xml:space="preserve"> Load and unloading of scenes</w:t>
+      </w:r>
+    </w:p>
+    <w:p>
+      <w:pPr>
+        <w:pStyle w:val="NoSpacing"/>
+      </w:pPr>
+      <w:r>
+        <w:tab/>
+      </w:r>
+      <w:r>
+        <w:tab/>
+      </w:r>
+      <w:r>
+        <w:t>Control the game states</w:t>
+      </w:r>
+    </w:p>
+    <w:p>
+      <w:pPr>
+        <w:pStyle w:val="NoSpacing"/>
+      </w:pPr>
+      <w:r>
+        <w:tab/>
+      </w:r>
+      <w:r>
+        <w:tab/>
+      </w:r>
+      <w:r>
+        <w:t>Control the gameplay</w:t>
+      </w:r>
+    </w:p>
+    <w:p>
+      <w:pPr>
+        <w:pStyle w:val="NoSpacing"/>
+      </w:pPr>
+      <w:r>
+        <w:tab/>
+      </w:r>
+      <w:r>
+        <w:tab/>
+      </w:r>
+      <w:r>
+        <w:t>Load/Saves</w:t>
+      </w:r>
+      <w:r>
+        <w:t xml:space="preserve"> high scores</w:t>
+      </w:r>
+    </w:p>
+    <w:p>
+      <w:pPr>
+        <w:pStyle w:val="NoSpacing"/>
+      </w:pPr>
+      <w:r>
+        <w:tab/>
+      </w:r>
+      <w:r>
+        <w:tab/>
+      </w:r>
+      <w:r>
+        <w:t xml:space="preserve">Stores the </w:t>
+      </w:r>
+      <w:r>
+        <w:t>player’s</w:t>
+      </w:r>
+      <w:r>
+        <w:t xml:space="preserve"> name, character selected and level</w:t>
+      </w:r>
+    </w:p>
+    <w:p>
+      <w:pPr>
+        <w:pStyle w:val="NoSpacing"/>
+      </w:pPr>
+      <w:r>
+        <w:lastRenderedPageBreak/>
+        <w:tab/>
+      </w:r>
+      <w:r>
+        <w:tab/>
+        <w:t>Create + Destroy Managers</w:t>
+      </w:r>
+    </w:p>
+    <w:p>
+      <w:pPr>
+        <w:pStyle w:val="NoSpacing"/>
+      </w:pPr>
+      <w:r>
+        <w:tab/>
+      </w:r>
+      <w:proofErr w:type="spellStart"/>
+      <w:r>
+        <w:t>LoadSave</w:t>
+      </w:r>
+      <w:proofErr w:type="spellEnd"/>
+    </w:p>
+    <w:p>
+      <w:pPr>
+        <w:pStyle w:val="NoSpacing"/>
+      </w:pPr>
+      <w:r>
+        <w:tab/>
+      </w:r>
+      <w:r>
+        <w:tab/>
+        <w:t xml:space="preserve">Contains </w:t>
+      </w:r>
+      <w:proofErr w:type="spellStart"/>
+      <w:r>
+        <w:t>HighScoreList</w:t>
+      </w:r>
+      <w:proofErr w:type="spellEnd"/>
+    </w:p>
+    <w:p>
+      <w:pPr>
+        <w:pStyle w:val="NoSpacing"/>
+      </w:pPr>
+      <w:r>
+        <w:tab/>
+      </w:r>
+      <w:r>
+        <w:tab/>
+        <w:t>Save this script as json</w:t>
+      </w:r>
+    </w:p>
+    <w:p>
+      <w:pPr>
+        <w:pStyle w:val="NoSpacing"/>
+      </w:pPr>
+      <w:r>
+        <w:t>UI</w:t>
+      </w:r>
+    </w:p>
+    <w:p>
+      <w:pPr>
+        <w:pStyle w:val="NoSpacing"/>
+        <w:ind w:firstLine="720"/>
+      </w:pPr>
+      <w:proofErr w:type="spellStart"/>
+      <w:r>
+        <w:t>UIManager</w:t>
+      </w:r>
+      <w:proofErr w:type="spellEnd"/>
+    </w:p>
+    <w:p>
+      <w:pPr>
+        <w:pStyle w:val="NoSpacing"/>
+        <w:ind w:firstLine="720"/>
+      </w:pPr>
+      <w:r>
+        <w:tab/>
+        <w:t>Contains all states</w:t>
+      </w:r>
+      <w:r>
+        <w:t xml:space="preserve">, when to show </w:t>
+      </w:r>
+      <w:r>
+        <w:t>which</w:t>
+      </w:r>
+      <w:r>
+        <w:t xml:space="preserve"> UI. Always </w:t>
+      </w:r>
+      <w:r>
+        <w:t>run-in</w:t>
+      </w:r>
+      <w:r>
+        <w:t xml:space="preserve"> background</w:t>
       </w:r>
       <w:r>
         <w:t xml:space="preserve"> </w:t>
       </w:r>
+      <w:r>
+        <w:t>(singleton)</w:t>
+      </w:r>
+    </w:p>
+    <w:p>
+      <w:pPr>
+        <w:pStyle w:val="NoSpacing"/>
+        <w:ind w:firstLine="720"/>
+      </w:pPr>
+      <w:r>
+        <w:tab/>
+        <w:t xml:space="preserve">Create a prefab of all the UI’s that will be controlled with the </w:t>
+      </w:r>
       <w:proofErr w:type="spellStart"/>
       <w:r>
-        <w:t>IEndGameObserver</w:t>
+        <w:t>UIManager</w:t>
       </w:r>
       <w:proofErr w:type="spellEnd"/>
     </w:p>
     <w:p>
       <w:pPr>
         <w:pStyle w:val="NoSpacing"/>
-      </w:pPr>
-      <w:r>
-        <w:tab/>
-      </w:r>
-      <w:r>
-        <w:tab/>
-        <w:t>Player movement</w:t>
-      </w:r>
-    </w:p>
-    <w:p>
-      <w:pPr>
-        <w:pStyle w:val="NoSpacing"/>
-      </w:pPr>
-      <w:r>
-        <w:tab/>
-      </w:r>
-      <w:r>
-        <w:tab/>
-        <w:t xml:space="preserve">Control Powerups </w:t>
-      </w:r>
-      <w:r>
-        <w:tab/>
-      </w:r>
-      <w:r>
-        <w:tab/>
-      </w:r>
-    </w:p>
-    <w:p>
-      <w:pPr>
-        <w:pStyle w:val="NoSpacing"/>
-      </w:pPr>
-    </w:p>
-    <w:p>
-      <w:pPr>
-        <w:pStyle w:val="NoSpacing"/>
-      </w:pPr>
-      <w:r>
+        <w:ind w:firstLine="720"/>
+      </w:pPr>
+      <w:proofErr w:type="spellStart"/>
+      <w:r>
+        <w:t>InGameUI</w:t>
+      </w:r>
+      <w:proofErr w:type="spellEnd"/>
+    </w:p>
+    <w:p>
+      <w:pPr>
+        <w:pStyle w:val="NoSpacing"/>
+        <w:ind w:firstLine="720"/>
+      </w:pPr>
+      <w:r>
+        <w:tab/>
+        <w:t>Contains Time, score and current powerup, Player’s Health, Boss Health</w:t>
+      </w:r>
+    </w:p>
+    <w:p>
+      <w:pPr>
+        <w:pStyle w:val="NoSpacing"/>
+        <w:ind w:firstLine="720"/>
+      </w:pPr>
+      <w:proofErr w:type="spellStart"/>
+      <w:r>
+        <w:t>MainMenu</w:t>
+      </w:r>
+      <w:proofErr w:type="spellEnd"/>
+    </w:p>
+    <w:p>
+      <w:pPr>
+        <w:pStyle w:val="NoSpacing"/>
+        <w:ind w:firstLine="720"/>
+      </w:pPr>
+      <w:r>
+        <w:tab/>
+        <w:t>Contains all the buttons + functions</w:t>
+      </w:r>
+    </w:p>
+    <w:p>
+      <w:pPr>
+        <w:pStyle w:val="NoSpacing"/>
+        <w:ind w:firstLine="720"/>
+      </w:pPr>
+      <w:proofErr w:type="spellStart"/>
+      <w:r>
+        <w:t>PauseMenu</w:t>
+      </w:r>
+      <w:proofErr w:type="spellEnd"/>
+    </w:p>
+    <w:p>
+      <w:pPr>
+        <w:pStyle w:val="NoSpacing"/>
+        <w:ind w:left="720" w:firstLine="720"/>
+      </w:pPr>
+      <w:r>
+        <w:t>Contains all the buttons + functions</w:t>
+      </w:r>
+    </w:p>
+    <w:p>
+      <w:pPr>
+        <w:pStyle w:val="NoSpacing"/>
+        <w:ind w:firstLine="720"/>
+      </w:pPr>
+      <w:proofErr w:type="spellStart"/>
+      <w:r>
+        <w:t>EndGameMenu</w:t>
+      </w:r>
+      <w:proofErr w:type="spellEnd"/>
+    </w:p>
+    <w:p>
+      <w:pPr>
+        <w:pStyle w:val="NoSpacing"/>
+        <w:ind w:left="720" w:firstLine="720"/>
+      </w:pPr>
+      <w:r>
+        <w:t>Contains all the buttons + functions</w:t>
+      </w:r>
+    </w:p>
+    <w:p>
+      <w:pPr>
+        <w:pStyle w:val="NoSpacing"/>
+      </w:pPr>
+      <w:r>
+        <w:tab/>
+      </w:r>
+      <w:proofErr w:type="spellStart"/>
+      <w:r>
+        <w:t>GameOverMenu</w:t>
+      </w:r>
+      <w:proofErr w:type="spellEnd"/>
+    </w:p>
+    <w:p>
+      <w:pPr>
+        <w:pStyle w:val="NoSpacing"/>
+        <w:ind w:left="720" w:firstLine="720"/>
+      </w:pPr>
+      <w:r>
+        <w:t>Contains all the buttons + functions</w:t>
+      </w:r>
+    </w:p>
+    <w:p>
+      <w:pPr>
+        <w:pStyle w:val="NoSpacing"/>
+      </w:pPr>
+      <w:r>
+        <w:tab/>
+      </w:r>
+      <w:proofErr w:type="spellStart"/>
+      <w:r>
+        <w:t>HighScoreMenu</w:t>
+      </w:r>
+      <w:proofErr w:type="spellEnd"/>
+    </w:p>
+    <w:p>
+      <w:pPr>
+        <w:pStyle w:val="NoSpacing"/>
+      </w:pPr>
+      <w:r>
+        <w:tab/>
+      </w:r>
+      <w:r>
+        <w:tab/>
+        <w:t xml:space="preserve">Shows the </w:t>
+      </w:r>
+      <w:proofErr w:type="spellStart"/>
+      <w:r>
+        <w:t>highscores</w:t>
+      </w:r>
+      <w:proofErr w:type="spellEnd"/>
+    </w:p>
+    <w:p>
+      <w:pPr>
+        <w:pStyle w:val="NoSpacing"/>
+      </w:pPr>
+      <w:r>
+        <w:tab/>
+      </w:r>
+      <w:proofErr w:type="spellStart"/>
+      <w:r>
+        <w:t>OptionsMenu</w:t>
+      </w:r>
+      <w:proofErr w:type="spellEnd"/>
+    </w:p>
+    <w:p>
+      <w:pPr>
+        <w:pStyle w:val="NoSpacing"/>
+        <w:ind w:left="720" w:firstLine="720"/>
+      </w:pPr>
+      <w:r>
+        <w:t>Contains all the buttons + functions</w:t>
+      </w:r>
+    </w:p>
+    <w:p>
+      <w:pPr>
+        <w:pStyle w:val="NoSpacing"/>
+      </w:pPr>
+      <w:r>
+        <w:t>Utils</w:t>
+      </w:r>
+    </w:p>
+    <w:p>
+      <w:pPr>
+        <w:pStyle w:val="NoSpacing"/>
+      </w:pPr>
+      <w:r>
+        <w:tab/>
+        <w:t>Enums</w:t>
+      </w:r>
+    </w:p>
+    <w:p>
+      <w:pPr>
+        <w:pStyle w:val="NoSpacing"/>
+      </w:pPr>
+      <w:r>
+        <w:tab/>
+      </w:r>
+      <w:r>
+        <w:tab/>
+      </w:r>
+      <w:proofErr w:type="spellStart"/>
+      <w:r>
+        <w:t>DamageType</w:t>
+      </w:r>
+      <w:proofErr w:type="spellEnd"/>
+    </w:p>
+    <w:p>
+      <w:pPr>
+        <w:pStyle w:val="NoSpacing"/>
+      </w:pPr>
+      <w:r>
+        <w:tab/>
+      </w:r>
+      <w:r>
+        <w:tab/>
+        <w:t>Particles To Spawn</w:t>
+      </w:r>
+    </w:p>
+    <w:p>
+      <w:pPr>
+        <w:pStyle w:val="NoSpacing"/>
+      </w:pPr>
+      <w:r>
+        <w:tab/>
+      </w:r>
+      <w:r>
+        <w:tab/>
         <w:t>Pickups</w:t>
-      </w:r>
-    </w:p>
-    <w:p>
-      <w:pPr>
-        <w:pStyle w:val="NoSpacing"/>
-      </w:pPr>
-      <w:r>
-        <w:tab/>
-        <w:t xml:space="preserve">Coins </w:t>
-      </w:r>
-      <w:r>
-        <w:t>–</w:t>
-      </w:r>
-      <w:r>
-        <w:t xml:space="preserve"> </w:t>
-      </w:r>
-      <w:proofErr w:type="spellStart"/>
-      <w:r>
-        <w:t>I</w:t>
-      </w:r>
-      <w:r>
-        <w:t>P</w:t>
-      </w:r>
-      <w:r>
-        <w:t>ickupable</w:t>
-      </w:r>
-      <w:proofErr w:type="spellEnd"/>
-      <w:r>
-        <w:t>,</w:t>
-      </w:r>
-      <w:r>
-        <w:t xml:space="preserve"> </w:t>
-      </w:r>
-      <w:proofErr w:type="spellStart"/>
-      <w:r>
-        <w:t>IEndGameObserver</w:t>
-      </w:r>
-      <w:proofErr w:type="spellEnd"/>
-    </w:p>
-    <w:p>
-      <w:pPr>
-        <w:pStyle w:val="NoSpacing"/>
-      </w:pPr>
-      <w:r>
-        <w:tab/>
-      </w:r>
-      <w:r>
-        <w:tab/>
-        <w:t xml:space="preserve">Add score to </w:t>
-      </w:r>
-      <w:r>
-        <w:t>Player</w:t>
-      </w:r>
-    </w:p>
-    <w:p>
-      <w:pPr>
-        <w:pStyle w:val="NoSpacing"/>
-        <w:ind w:firstLine="720"/>
-      </w:pPr>
-      <w:proofErr w:type="spellStart"/>
-      <w:r>
-        <w:t>PowerUp</w:t>
-      </w:r>
-      <w:proofErr w:type="spellEnd"/>
-      <w:r>
-        <w:t xml:space="preserve"> </w:t>
-      </w:r>
-      <w:r>
-        <w:t>–</w:t>
-      </w:r>
-      <w:r>
-        <w:t xml:space="preserve"> </w:t>
-      </w:r>
-      <w:proofErr w:type="spellStart"/>
-      <w:r>
-        <w:t>I</w:t>
-      </w:r>
-      <w:r>
-        <w:t>P</w:t>
-      </w:r>
-      <w:r>
-        <w:t>ickupable</w:t>
-      </w:r>
-      <w:proofErr w:type="spellEnd"/>
-      <w:r>
-        <w:t xml:space="preserve">, </w:t>
-      </w:r>
-      <w:proofErr w:type="spellStart"/>
-      <w:r>
-        <w:t>IEndGameObserver</w:t>
-      </w:r>
-      <w:proofErr w:type="spellEnd"/>
-      <w:r>
-        <w:tab/>
-      </w:r>
-      <w:r>
-        <w:tab/>
-      </w:r>
-    </w:p>
-    <w:p>
-      <w:pPr>
-        <w:pStyle w:val="NoSpacing"/>
-      </w:pPr>
-      <w:r>
-        <w:tab/>
-      </w:r>
-      <w:r>
-        <w:tab/>
-      </w:r>
-      <w:r>
-        <w:t>Activate picked up powerup</w:t>
-      </w:r>
-    </w:p>
-    <w:p>
-      <w:pPr>
-        <w:pStyle w:val="NoSpacing"/>
-      </w:pPr>
-      <w:r>
-        <w:t>System</w:t>
-      </w:r>
-    </w:p>
-    <w:p>
-      <w:pPr>
-        <w:pStyle w:val="NoSpacing"/>
-      </w:pPr>
-      <w:r>
-        <w:tab/>
-      </w:r>
-      <w:proofErr w:type="spellStart"/>
-      <w:r>
-        <w:t>SpawnManager</w:t>
-      </w:r>
-      <w:proofErr w:type="spellEnd"/>
-    </w:p>
-    <w:p>
-      <w:pPr>
-        <w:pStyle w:val="NoSpacing"/>
-      </w:pPr>
-      <w:r>
-        <w:tab/>
-      </w:r>
-      <w:r>
-        <w:tab/>
-        <w:t>Spawn Objects + Enemies</w:t>
-      </w:r>
-    </w:p>
-    <w:p>
-      <w:pPr>
-        <w:pStyle w:val="NoSpacing"/>
-      </w:pPr>
-      <w:r>
-        <w:tab/>
-      </w:r>
-      <w:proofErr w:type="spellStart"/>
-      <w:r>
-        <w:t>Background</w:t>
-      </w:r>
-      <w:r>
-        <w:t>Repeat</w:t>
-      </w:r>
-      <w:proofErr w:type="spellEnd"/>
-    </w:p>
-    <w:p>
-      <w:pPr>
-        <w:pStyle w:val="NoSpacing"/>
-        <w:ind w:firstLine="720"/>
-      </w:pPr>
-      <w:proofErr w:type="spellStart"/>
-      <w:r>
-        <w:t>GameManager</w:t>
-      </w:r>
-      <w:proofErr w:type="spellEnd"/>
-    </w:p>
-    <w:p>
-      <w:pPr>
-        <w:pStyle w:val="NoSpacing"/>
-      </w:pPr>
-      <w:r>
-        <w:tab/>
-      </w:r>
-      <w:r>
-        <w:tab/>
-      </w:r>
-      <w:r>
-        <w:t>Control the scenes</w:t>
-      </w:r>
-    </w:p>
-    <w:p>
-      <w:pPr>
-        <w:pStyle w:val="NoSpacing"/>
-      </w:pPr>
-      <w:r>
-        <w:tab/>
-      </w:r>
-      <w:r>
-        <w:tab/>
-      </w:r>
-      <w:r>
-        <w:t>Control the game states</w:t>
-      </w:r>
-    </w:p>
-    <w:p>
-      <w:pPr>
-        <w:pStyle w:val="NoSpacing"/>
-      </w:pPr>
-      <w:r>
-        <w:tab/>
-      </w:r>
-      <w:r>
-        <w:tab/>
-      </w:r>
-      <w:r>
-        <w:t>Control the gameplay</w:t>
-      </w:r>
-    </w:p>
-    <w:p>
-      <w:pPr>
-        <w:pStyle w:val="NoSpacing"/>
-        <w:ind w:left="720" w:firstLine="720"/>
-      </w:pPr>
-      <w:r>
-        <w:t>Control Observers</w:t>
-      </w:r>
-    </w:p>
-    <w:p>
-      <w:pPr>
-        <w:pStyle w:val="NoSpacing"/>
-      </w:pPr>
-      <w:r>
-        <w:tab/>
-      </w:r>
-      <w:r>
-        <w:tab/>
-      </w:r>
-      <w:r>
-        <w:t>Control Time</w:t>
-      </w:r>
-    </w:p>
-    <w:p>
-      <w:pPr>
-        <w:pStyle w:val="NoSpacing"/>
-      </w:pPr>
-      <w:r>
-        <w:tab/>
-      </w:r>
-      <w:r>
-        <w:tab/>
-      </w:r>
-      <w:r>
-        <w:t>Load/Saves</w:t>
-      </w:r>
-      <w:r>
-        <w:t xml:space="preserve"> high scores</w:t>
-      </w:r>
-    </w:p>
-    <w:p>
-      <w:pPr>
-        <w:pStyle w:val="NoSpacing"/>
-      </w:pPr>
-      <w:r>
-        <w:tab/>
-      </w:r>
-      <w:r>
-        <w:tab/>
-      </w:r>
-      <w:r>
-        <w:t xml:space="preserve">Stores the </w:t>
-      </w:r>
-      <w:r>
-        <w:t>player’s</w:t>
-      </w:r>
-      <w:r>
-        <w:t xml:space="preserve"> name, character selected and level</w:t>
-      </w:r>
-    </w:p>
-    <w:p>
-      <w:pPr>
-        <w:pStyle w:val="NoSpacing"/>
-      </w:pPr>
-      <w:r>
-        <w:tab/>
-      </w:r>
-      <w:r>
-        <w:tab/>
-      </w:r>
-      <w:r>
-        <w:t>Stores the Audio Levels (Master, Music + SFX volume)</w:t>
-      </w:r>
-      <w:r>
-        <w:t xml:space="preserve"> + Load/Save</w:t>
-      </w:r>
-    </w:p>
-    <w:p>
-      <w:pPr>
-        <w:pStyle w:val="NoSpacing"/>
-      </w:pPr>
-      <w:r>
-        <w:tab/>
-      </w:r>
-      <w:r>
-        <w:tab/>
-      </w:r>
-      <w:r>
-        <w:t>Setup Level</w:t>
-      </w:r>
-    </w:p>
-    <w:p>
-      <w:pPr>
-        <w:pStyle w:val="NoSpacing"/>
-      </w:pPr>
-      <w:r>
-        <w:t>UI</w:t>
-      </w:r>
-    </w:p>
-    <w:p>
-      <w:pPr>
-        <w:pStyle w:val="NoSpacing"/>
-        <w:ind w:firstLine="720"/>
-      </w:pPr>
-      <w:proofErr w:type="spellStart"/>
-      <w:r>
-        <w:lastRenderedPageBreak/>
-        <w:t>UIManager</w:t>
-      </w:r>
-      <w:proofErr w:type="spellEnd"/>
-    </w:p>
-    <w:p>
-      <w:pPr>
-        <w:pStyle w:val="NoSpacing"/>
-        <w:ind w:firstLine="720"/>
-      </w:pPr>
-      <w:r>
-        <w:tab/>
-        <w:t>Contains all states</w:t>
-      </w:r>
-      <w:r>
-        <w:t xml:space="preserve">, when to show </w:t>
-      </w:r>
-      <w:r>
-        <w:t>which</w:t>
-      </w:r>
-      <w:r>
-        <w:t xml:space="preserve"> UI. Always </w:t>
-      </w:r>
-      <w:r>
-        <w:t>run-in</w:t>
-      </w:r>
-      <w:r>
-        <w:t xml:space="preserve"> background</w:t>
-      </w:r>
-      <w:r>
-        <w:t xml:space="preserve"> </w:t>
-      </w:r>
-      <w:r>
-        <w:t>(singleton)</w:t>
-      </w:r>
-    </w:p>
-    <w:p>
-      <w:pPr>
-        <w:pStyle w:val="NoSpacing"/>
-        <w:ind w:firstLine="720"/>
-      </w:pPr>
-      <w:r>
-        <w:tab/>
-        <w:t xml:space="preserve">Create a prefab of all the UI’s that will be controlled with the </w:t>
-      </w:r>
-      <w:proofErr w:type="spellStart"/>
-      <w:r>
-        <w:t>UIManager</w:t>
-      </w:r>
-      <w:proofErr w:type="spellEnd"/>
-    </w:p>
-    <w:p>
-      <w:pPr>
-        <w:pStyle w:val="NoSpacing"/>
-        <w:ind w:firstLine="720"/>
-      </w:pPr>
-      <w:proofErr w:type="spellStart"/>
-      <w:r>
-        <w:t>MainMenu</w:t>
-      </w:r>
-      <w:proofErr w:type="spellEnd"/>
-    </w:p>
-    <w:p>
-      <w:pPr>
-        <w:pStyle w:val="NoSpacing"/>
-        <w:ind w:firstLine="720"/>
-      </w:pPr>
-      <w:r>
-        <w:tab/>
-        <w:t>Contains all the buttons + functions</w:t>
-      </w:r>
-    </w:p>
-    <w:p>
-      <w:pPr>
-        <w:pStyle w:val="NoSpacing"/>
-        <w:ind w:firstLine="720"/>
-      </w:pPr>
-      <w:proofErr w:type="spellStart"/>
-      <w:r>
-        <w:t>PauseMenu</w:t>
-      </w:r>
-      <w:proofErr w:type="spellEnd"/>
-    </w:p>
-    <w:p>
-      <w:pPr>
-        <w:pStyle w:val="NoSpacing"/>
-        <w:ind w:left="720" w:firstLine="720"/>
-      </w:pPr>
-      <w:r>
-        <w:t>Contains all the buttons + functions</w:t>
-      </w:r>
-    </w:p>
-    <w:p>
-      <w:pPr>
-        <w:pStyle w:val="NoSpacing"/>
-        <w:ind w:firstLine="720"/>
-      </w:pPr>
-      <w:proofErr w:type="spellStart"/>
-      <w:r>
-        <w:t>EndGameMenu</w:t>
-      </w:r>
-      <w:proofErr w:type="spellEnd"/>
-    </w:p>
-    <w:p>
-      <w:pPr>
-        <w:pStyle w:val="NoSpacing"/>
-        <w:ind w:left="720" w:firstLine="720"/>
-      </w:pPr>
-      <w:r>
-        <w:t>Contains all the buttons + functions</w:t>
-      </w:r>
-    </w:p>
-    <w:p>
-      <w:pPr>
-        <w:pStyle w:val="NoSpacing"/>
-      </w:pPr>
-      <w:r>
-        <w:tab/>
-      </w:r>
-      <w:proofErr w:type="spellStart"/>
-      <w:r>
-        <w:t>GameOverMenu</w:t>
-      </w:r>
-      <w:proofErr w:type="spellEnd"/>
-    </w:p>
-    <w:p>
-      <w:pPr>
-        <w:pStyle w:val="NoSpacing"/>
-        <w:ind w:left="720" w:firstLine="720"/>
-      </w:pPr>
-      <w:r>
-        <w:t>Contains all the buttons + functions</w:t>
-      </w:r>
-    </w:p>
-    <w:p>
-      <w:pPr>
-        <w:pStyle w:val="NoSpacing"/>
-        <w:ind w:firstLine="720"/>
-      </w:pPr>
-      <w:proofErr w:type="spellStart"/>
-      <w:r>
-        <w:t>InGameUI</w:t>
-      </w:r>
-      <w:proofErr w:type="spellEnd"/>
-    </w:p>
-    <w:p>
-      <w:pPr>
-        <w:pStyle w:val="NoSpacing"/>
-        <w:ind w:firstLine="720"/>
-      </w:pPr>
-      <w:r>
-        <w:tab/>
-        <w:t>Contains Time, score and current powerup</w:t>
-      </w:r>
-      <w:r>
-        <w:t>, Player’s Health, Boss Health</w:t>
-      </w:r>
-    </w:p>
-    <w:p>
-      <w:pPr>
-        <w:pStyle w:val="NoSpacing"/>
-      </w:pPr>
-    </w:p>
-    <w:p>
-      <w:pPr>
-        <w:pStyle w:val="NoSpacing"/>
-      </w:pPr>
-      <w:r>
-        <w:t>Utils</w:t>
-      </w:r>
-    </w:p>
-    <w:p>
-      <w:pPr>
-        <w:pStyle w:val="NoSpacing"/>
-      </w:pPr>
-      <w:r>
-        <w:tab/>
-        <w:t>Enums</w:t>
-      </w:r>
-    </w:p>
-    <w:p>
-      <w:pPr>
-        <w:pStyle w:val="NoSpacing"/>
-      </w:pPr>
-      <w:r>
-        <w:tab/>
-      </w:r>
-      <w:r>
-        <w:tab/>
-      </w:r>
-      <w:proofErr w:type="spellStart"/>
-      <w:r>
-        <w:t>DamageType</w:t>
-      </w:r>
-      <w:proofErr w:type="spellEnd"/>
-    </w:p>
-    <w:p>
-      <w:pPr>
-        <w:pStyle w:val="NoSpacing"/>
-      </w:pPr>
-      <w:r>
-        <w:tab/>
-      </w:r>
-      <w:r>
-        <w:tab/>
-        <w:t>Particles To Spawn</w:t>
       </w:r>
     </w:p>
     <w:p>
@@ -1985,31 +2189,7 @@
         <w:pStyle w:val="NoSpacing"/>
       </w:pPr>
       <w:r>
-        <w:t>To Keep score (enemies dies + coin collected)</w:t>
-      </w:r>
-    </w:p>
-    <w:p>
-      <w:pPr>
-        <w:pStyle w:val="NoSpacing"/>
-      </w:pPr>
-      <w:r>
-        <w:t>Enable powerups</w:t>
-      </w:r>
-    </w:p>
-    <w:p>
-      <w:pPr>
-        <w:pStyle w:val="NoSpacing"/>
-      </w:pPr>
-      <w:r>
-        <w:t>Obstacles to do damage</w:t>
-      </w:r>
-    </w:p>
-    <w:p>
-      <w:pPr>
-        <w:pStyle w:val="NoSpacing"/>
-      </w:pPr>
-      <w:r>
-        <w:t>When player dies</w:t>
+        <w:t>When damage has been delt to player or boss</w:t>
       </w:r>
     </w:p>
     <w:p>
@@ -2132,15 +2312,15 @@
     </w:p>
     <w:p>
       <w:pPr>
-        <w:pStyle w:val="NoSpacing"/>
-      </w:pPr>
-    </w:p>
-    <w:p>
-      <w:pPr>
-        <w:pStyle w:val="NoSpacing"/>
-      </w:pPr>
-      <w:r>
-        <w:t>To Do List:</w:t>
+        <w:pStyle w:val="Heading2"/>
+        <w:numPr>
+          <w:ilvl w:val="0"/>
+          <w:numId w:val="1"/>
+        </w:numPr>
+      </w:pPr>
+      <w:r>
+        <w:lastRenderedPageBreak/>
+        <w:t>Project Sketch</w:t>
       </w:r>
     </w:p>
     <w:p>
@@ -2149,108 +2329,56 @@
       </w:pPr>
       <w:r>
         <w:rPr>
-          <w:highlight w:val="green"/>
+          <w:noProof/>
         </w:rPr>
-        <w:t>Add other enemies on Level 2 and 3</w:t>
-      </w:r>
-    </w:p>
-    <w:p>
-      <w:pPr>
-        <w:pStyle w:val="NoSpacing"/>
-      </w:pPr>
-      <w:r>
-        <w:rPr>
-          <w:highlight w:val="green"/>
-        </w:rPr>
-        <w:t>Add other bosses on Level 2 and 3</w:t>
-      </w:r>
-    </w:p>
-    <w:p>
-      <w:pPr>
-        <w:pStyle w:val="NoSpacing"/>
-      </w:pPr>
-      <w:r>
-        <w:t>Add powerups</w:t>
-      </w:r>
-    </w:p>
-    <w:p>
-      <w:pPr>
-        <w:pStyle w:val="NoSpacing"/>
-      </w:pPr>
-      <w:r>
-        <w:t>Add Coins</w:t>
-      </w:r>
-    </w:p>
-    <w:p>
-      <w:pPr>
-        <w:pStyle w:val="NoSpacing"/>
-      </w:pPr>
-      <w:r>
-        <w:t>Update score</w:t>
-      </w:r>
-    </w:p>
-    <w:p>
-      <w:pPr>
-        <w:pStyle w:val="NoSpacing"/>
-      </w:pPr>
-      <w:r>
-        <w:t>Add Sound effects</w:t>
-      </w:r>
-    </w:p>
-    <w:p>
-      <w:pPr>
-        <w:pStyle w:val="NoSpacing"/>
-      </w:pPr>
-      <w:r>
-        <w:t>Neaten Up UI</w:t>
-      </w:r>
-    </w:p>
-    <w:p>
-      <w:pPr>
-        <w:pStyle w:val="NoSpacing"/>
-      </w:pPr>
-      <w:r>
-        <w:t>Option screen</w:t>
-      </w:r>
-    </w:p>
-    <w:p>
-      <w:pPr>
-        <w:pStyle w:val="NoSpacing"/>
-      </w:pPr>
-      <w:r>
-        <w:t>Save Game</w:t>
-      </w:r>
-    </w:p>
-    <w:p>
-      <w:pPr>
-        <w:pStyle w:val="NoSpacing"/>
-      </w:pPr>
-      <w:r>
-        <w:t>Add high scores in main menu</w:t>
-      </w:r>
-    </w:p>
-    <w:p>
-      <w:pPr>
-        <w:pStyle w:val="NoSpacing"/>
-      </w:pPr>
-      <w:r>
-        <w:t xml:space="preserve">Add your score in </w:t>
-      </w:r>
-      <w:proofErr w:type="spellStart"/>
-      <w:r>
-        <w:t>EndGame</w:t>
-      </w:r>
-      <w:proofErr w:type="spellEnd"/>
-      <w:r>
-        <w:t xml:space="preserve"> + </w:t>
-      </w:r>
-      <w:proofErr w:type="spellStart"/>
-      <w:r>
-        <w:t>GameOver</w:t>
-      </w:r>
-      <w:proofErr w:type="spellEnd"/>
-      <w:r>
-        <w:t xml:space="preserve"> screens</w:t>
+        <w:drawing>
+          <wp:inline distT="0" distB="0" distL="0" distR="0" wp14:anchorId="7533A154" wp14:editId="2F129170">
+            <wp:extent cx="5724525" cy="3200400"/>
+            <wp:effectExtent l="0" t="0" r="9525" b="0"/>
+            <wp:docPr id="1" name="Picture 1"/>
+            <wp:cNvGraphicFramePr>
+              <a:graphicFrameLocks xmlns:a="http://schemas.openxmlformats.org/drawingml/2006/main" noChangeAspect="1"/>
+            </wp:cNvGraphicFramePr>
+            <a:graphic xmlns:a="http://schemas.openxmlformats.org/drawingml/2006/main">
+              <a:graphicData uri="http://schemas.openxmlformats.org/drawingml/2006/picture">
+                <pic:pic xmlns:pic="http://schemas.openxmlformats.org/drawingml/2006/picture">
+                  <pic:nvPicPr>
+                    <pic:cNvPr id="0" name="Picture 1"/>
+                    <pic:cNvPicPr>
+                      <a:picLocks noChangeAspect="1" noChangeArrowheads="1"/>
+                    </pic:cNvPicPr>
+                  </pic:nvPicPr>
+                  <pic:blipFill>
+                    <a:blip r:embed="rId5" cstate="print">
+                      <a:extLst>
+                        <a:ext uri="{28A0092B-C50C-407E-A947-70E740481C1C}">
+                          <a14:useLocalDpi xmlns:a14="http://schemas.microsoft.com/office/drawing/2010/main" val="0"/>
+                        </a:ext>
+                      </a:extLst>
+                    </a:blip>
+                    <a:srcRect/>
+                    <a:stretch>
+                      <a:fillRect/>
+                    </a:stretch>
+                  </pic:blipFill>
+                  <pic:spPr bwMode="auto">
+                    <a:xfrm>
+                      <a:off x="0" y="0"/>
+                      <a:ext cx="5724525" cy="3200400"/>
+                    </a:xfrm>
+                    <a:prstGeom prst="rect">
+                      <a:avLst/>
+                    </a:prstGeom>
+                    <a:noFill/>
+                    <a:ln>
+                      <a:noFill/>
+                    </a:ln>
+                  </pic:spPr>
+                </pic:pic>
+              </a:graphicData>
+            </a:graphic>
+          </wp:inline>
+        </w:drawing>
       </w:r>
     </w:p>
     <w:sectPr>
@@ -3239,6 +3367,92 @@
     </w:lvl>
   </w:abstractNum>
   <w:abstractNum w:abstractNumId="11" w15:restartNumberingAfterBreak="0">
+    <w:nsid w:val="4E572F90"/>
+    <w:multiLevelType w:val="hybridMultilevel"/>
+    <w:tmpl w:val="C1FEC1A8"/>
+    <w:lvl w:ilvl="0" w:tplc="1C09000F">
+      <w:start w:val="1"/>
+      <w:numFmt w:val="decimal"/>
+      <w:lvlText w:val="%1."/>
+      <w:lvlJc w:val="left"/>
+      <w:pPr>
+        <w:ind w:left="720" w:hanging="360"/>
+      </w:pPr>
+    </w:lvl>
+    <w:lvl w:ilvl="1" w:tplc="1C090019" w:tentative="1">
+      <w:start w:val="1"/>
+      <w:numFmt w:val="lowerLetter"/>
+      <w:lvlText w:val="%2."/>
+      <w:lvlJc w:val="left"/>
+      <w:pPr>
+        <w:ind w:left="1440" w:hanging="360"/>
+      </w:pPr>
+    </w:lvl>
+    <w:lvl w:ilvl="2" w:tplc="1C09001B" w:tentative="1">
+      <w:start w:val="1"/>
+      <w:numFmt w:val="lowerRoman"/>
+      <w:lvlText w:val="%3."/>
+      <w:lvlJc w:val="right"/>
+      <w:pPr>
+        <w:ind w:left="2160" w:hanging="180"/>
+      </w:pPr>
+    </w:lvl>
+    <w:lvl w:ilvl="3" w:tplc="1C09000F" w:tentative="1">
+      <w:start w:val="1"/>
+      <w:numFmt w:val="decimal"/>
+      <w:lvlText w:val="%4."/>
+      <w:lvlJc w:val="left"/>
+      <w:pPr>
+        <w:ind w:left="2880" w:hanging="360"/>
+      </w:pPr>
+    </w:lvl>
+    <w:lvl w:ilvl="4" w:tplc="1C090019" w:tentative="1">
+      <w:start w:val="1"/>
+      <w:numFmt w:val="lowerLetter"/>
+      <w:lvlText w:val="%5."/>
+      <w:lvlJc w:val="left"/>
+      <w:pPr>
+        <w:ind w:left="3600" w:hanging="360"/>
+      </w:pPr>
+    </w:lvl>
+    <w:lvl w:ilvl="5" w:tplc="1C09001B" w:tentative="1">
+      <w:start w:val="1"/>
+      <w:numFmt w:val="lowerRoman"/>
+      <w:lvlText w:val="%6."/>
+      <w:lvlJc w:val="right"/>
+      <w:pPr>
+        <w:ind w:left="4320" w:hanging="180"/>
+      </w:pPr>
+    </w:lvl>
+    <w:lvl w:ilvl="6" w:tplc="1C09000F" w:tentative="1">
+      <w:start w:val="1"/>
+      <w:numFmt w:val="decimal"/>
+      <w:lvlText w:val="%7."/>
+      <w:lvlJc w:val="left"/>
+      <w:pPr>
+        <w:ind w:left="5040" w:hanging="360"/>
+      </w:pPr>
+    </w:lvl>
+    <w:lvl w:ilvl="7" w:tplc="1C090019" w:tentative="1">
+      <w:start w:val="1"/>
+      <w:numFmt w:val="lowerLetter"/>
+      <w:lvlText w:val="%8."/>
+      <w:lvlJc w:val="left"/>
+      <w:pPr>
+        <w:ind w:left="5760" w:hanging="360"/>
+      </w:pPr>
+    </w:lvl>
+    <w:lvl w:ilvl="8" w:tplc="1C09001B" w:tentative="1">
+      <w:start w:val="1"/>
+      <w:numFmt w:val="lowerRoman"/>
+      <w:lvlText w:val="%9."/>
+      <w:lvlJc w:val="right"/>
+      <w:pPr>
+        <w:ind w:left="6480" w:hanging="180"/>
+      </w:pPr>
+    </w:lvl>
+  </w:abstractNum>
+  <w:abstractNum w:abstractNumId="12" w15:restartNumberingAfterBreak="0">
     <w:nsid w:val="5A3D2332"/>
     <w:multiLevelType w:val="multilevel"/>
     <w:tmpl w:val="1C09001F"/>
@@ -3351,7 +3565,7 @@
       </w:rPr>
     </w:lvl>
   </w:abstractNum>
-  <w:abstractNum w:abstractNumId="12" w15:restartNumberingAfterBreak="0">
+  <w:abstractNum w:abstractNumId="13" w15:restartNumberingAfterBreak="0">
     <w:nsid w:val="5BBE5DDB"/>
     <w:multiLevelType w:val="multilevel"/>
     <w:tmpl w:val="1C09001F"/>
@@ -3437,7 +3651,7 @@
       </w:pPr>
     </w:lvl>
   </w:abstractNum>
-  <w:abstractNum w:abstractNumId="13" w15:restartNumberingAfterBreak="0">
+  <w:abstractNum w:abstractNumId="14" w15:restartNumberingAfterBreak="0">
     <w:nsid w:val="62BB7844"/>
     <w:multiLevelType w:val="multilevel"/>
     <w:tmpl w:val="1C09001F"/>
@@ -3523,7 +3737,7 @@
       </w:pPr>
     </w:lvl>
   </w:abstractNum>
-  <w:abstractNum w:abstractNumId="14" w15:restartNumberingAfterBreak="0">
+  <w:abstractNum w:abstractNumId="15" w15:restartNumberingAfterBreak="0">
     <w:nsid w:val="636848E4"/>
     <w:multiLevelType w:val="multilevel"/>
     <w:tmpl w:val="A2EE03BC"/>
@@ -3636,7 +3850,7 @@
       </w:rPr>
     </w:lvl>
   </w:abstractNum>
-  <w:abstractNum w:abstractNumId="15" w15:restartNumberingAfterBreak="0">
+  <w:abstractNum w:abstractNumId="16" w15:restartNumberingAfterBreak="0">
     <w:nsid w:val="66FD5225"/>
     <w:multiLevelType w:val="multilevel"/>
     <w:tmpl w:val="1C09001F"/>
@@ -3722,7 +3936,7 @@
       </w:pPr>
     </w:lvl>
   </w:abstractNum>
-  <w:abstractNum w:abstractNumId="16" w15:restartNumberingAfterBreak="0">
+  <w:abstractNum w:abstractNumId="17" w15:restartNumberingAfterBreak="0">
     <w:nsid w:val="6E760705"/>
     <w:multiLevelType w:val="multilevel"/>
     <w:tmpl w:val="1C09001F"/>
@@ -3812,10 +4026,10 @@
     <w:abstractNumId w:val="1"/>
   </w:num>
   <w:num w:numId="2">
-    <w:abstractNumId w:val="14"/>
+    <w:abstractNumId w:val="15"/>
   </w:num>
   <w:num w:numId="3">
-    <w:abstractNumId w:val="11"/>
+    <w:abstractNumId w:val="12"/>
   </w:num>
   <w:num w:numId="4">
     <w:abstractNumId w:val="7"/>
@@ -3833,16 +4047,16 @@
     <w:abstractNumId w:val="8"/>
   </w:num>
   <w:num w:numId="9">
-    <w:abstractNumId w:val="15"/>
+    <w:abstractNumId w:val="16"/>
   </w:num>
   <w:num w:numId="10">
-    <w:abstractNumId w:val="12"/>
+    <w:abstractNumId w:val="13"/>
   </w:num>
   <w:num w:numId="11">
     <w:abstractNumId w:val="4"/>
   </w:num>
   <w:num w:numId="12">
-    <w:abstractNumId w:val="13"/>
+    <w:abstractNumId w:val="14"/>
   </w:num>
   <w:num w:numId="13">
     <w:abstractNumId w:val="5"/>
@@ -3854,10 +4068,13 @@
     <w:abstractNumId w:val="0"/>
   </w:num>
   <w:num w:numId="16">
-    <w:abstractNumId w:val="16"/>
+    <w:abstractNumId w:val="17"/>
   </w:num>
   <w:num w:numId="17">
     <w:abstractNumId w:val="3"/>
+  </w:num>
+  <w:num w:numId="18">
+    <w:abstractNumId w:val="11"/>
   </w:num>
 </w:numbering>
 </file>
@@ -4351,7 +4568,6 @@
   <w:style w:type="character" w:default="1" w:styleId="DefaultParagraphFont">
     <w:name w:val="Default Paragraph Font"/>
     <w:uiPriority w:val="1"/>
-    <w:semiHidden/>
     <w:unhideWhenUsed/>
   </w:style>
   <w:style w:type="table" w:default="1" w:styleId="TableNormal">

</xml_diff>